<commit_message>
Added gameVersion column to playerInfo table.
</commit_message>
<xml_diff>
--- a/Project0 Requirements & Design.docx
+++ b/Project0 Requirements & Design.docx
@@ -427,8 +427,8 @@
     <w:p>
       <w:r>
         <w:drawing>
-          <wp:inline distT="0" distB="0" distL="0" distR="0" wp14:anchorId="5CE95CC6" wp14:editId="70693498">
-            <wp:extent cx="5943600" cy="6325870"/>
+          <wp:inline distT="0" distB="0" distL="0" distR="0" wp14:anchorId="11FFB1B5" wp14:editId="6167512D">
+            <wp:extent cx="5943600" cy="6325235"/>
             <wp:effectExtent l="0" t="0" r="0" b="0"/>
             <wp:docPr id="1" name="Picture 1"/>
             <wp:cNvGraphicFramePr>
@@ -450,7 +450,7 @@
                   <pic:spPr>
                     <a:xfrm>
                       <a:off x="0" y="0"/>
-                      <a:ext cx="5943600" cy="6325870"/>
+                      <a:ext cx="5943600" cy="6325235"/>
                     </a:xfrm>
                     <a:prstGeom prst="rect">
                       <a:avLst/>
@@ -479,6 +479,9 @@
     </w:p>
     <w:p>
       <w:r>
+        <w:rPr>
+          <w:noProof/>
+        </w:rPr>
         <w:drawing>
           <wp:inline distT="0" distB="0" distL="0" distR="0" wp14:anchorId="32E7308C" wp14:editId="30A3A369">
             <wp:extent cx="3028315" cy="8007350"/>

</xml_diff>

<commit_message>
Updated UML Class Diagram to reflect DBConnection object for connecting to MongoDB.
</commit_message>
<xml_diff>
--- a/Project0 Requirements & Design.docx
+++ b/Project0 Requirements & Design.docx
@@ -159,9 +159,11 @@
           <w:numId w:val="1"/>
         </w:numPr>
       </w:pPr>
+      <w:proofErr w:type="spellStart"/>
       <w:r>
         <w:t>sbt</w:t>
       </w:r>
+      <w:proofErr w:type="spellEnd"/>
     </w:p>
     <w:p>
       <w:pPr>
@@ -312,8 +314,13 @@
           <w:numId w:val="3"/>
         </w:numPr>
       </w:pPr>
-      <w:r>
-        <w:t xml:space="preserve">GrowthRates table that defines the speed of </w:t>
+      <w:proofErr w:type="spellStart"/>
+      <w:r>
+        <w:t>GrowthRates</w:t>
+      </w:r>
+      <w:proofErr w:type="spellEnd"/>
+      <w:r>
+        <w:t xml:space="preserve"> table that defines the speed of </w:t>
       </w:r>
       <w:r>
         <w:t xml:space="preserve">each </w:t>
@@ -369,8 +376,13 @@
           <w:numId w:val="3"/>
         </w:numPr>
       </w:pPr>
-      <w:r>
-        <w:t>BankAccount table that tracks current gold amount and debt owed.</w:t>
+      <w:proofErr w:type="spellStart"/>
+      <w:r>
+        <w:t>BankAccount</w:t>
+      </w:r>
+      <w:proofErr w:type="spellEnd"/>
+      <w:r>
+        <w:t xml:space="preserve"> table that tracks current gold amount and debt owed.</w:t>
       </w:r>
     </w:p>
     <w:p>
@@ -406,11 +418,16 @@
         </w:numPr>
       </w:pPr>
       <w:r>
-        <w:t>A SaleRate</w:t>
+        <w:t xml:space="preserve">A </w:t>
+      </w:r>
+      <w:proofErr w:type="spellStart"/>
+      <w:r>
+        <w:t>SaleRate</w:t>
       </w:r>
       <w:r>
         <w:t>s</w:t>
       </w:r>
+      <w:proofErr w:type="spellEnd"/>
       <w:r>
         <w:t xml:space="preserve"> table to track how much the player gets for each plant.</w:t>
       </w:r>
@@ -426,6 +443,9 @@
     </w:p>
     <w:p>
       <w:r>
+        <w:rPr>
+          <w:noProof/>
+        </w:rPr>
         <w:drawing>
           <wp:inline distT="0" distB="0" distL="0" distR="0" wp14:anchorId="11FFB1B5" wp14:editId="6167512D">
             <wp:extent cx="5943600" cy="6325235"/>
@@ -479,57 +499,31 @@
     </w:p>
     <w:p>
       <w:r>
-        <w:rPr>
-          <w:noProof/>
-        </w:rPr>
-        <w:drawing>
-          <wp:inline distT="0" distB="0" distL="0" distR="0" wp14:anchorId="32E7308C" wp14:editId="30A3A369">
-            <wp:extent cx="3028315" cy="8007350"/>
-            <wp:effectExtent l="0" t="0" r="635" b="0"/>
-            <wp:docPr id="3" name="Picture 3"/>
-            <wp:cNvGraphicFramePr>
-              <a:graphicFrameLocks xmlns:a="http://schemas.openxmlformats.org/drawingml/2006/main" noChangeAspect="1"/>
-            </wp:cNvGraphicFramePr>
-            <a:graphic xmlns:a="http://schemas.openxmlformats.org/drawingml/2006/main">
-              <a:graphicData uri="http://schemas.openxmlformats.org/drawingml/2006/picture">
-                <pic:pic xmlns:pic="http://schemas.openxmlformats.org/drawingml/2006/picture">
-                  <pic:nvPicPr>
-                    <pic:cNvPr id="0" name="Picture 16"/>
-                    <pic:cNvPicPr>
-                      <a:picLocks noChangeAspect="1" noChangeArrowheads="1"/>
-                    </pic:cNvPicPr>
-                  </pic:nvPicPr>
-                  <pic:blipFill>
-                    <a:blip r:embed="rId6" cstate="print">
-                      <a:extLst>
-                        <a:ext uri="{28A0092B-C50C-407E-A947-70E740481C1C}">
-                          <a14:useLocalDpi xmlns:a14="http://schemas.microsoft.com/office/drawing/2010/main" val="0"/>
-                        </a:ext>
-                      </a:extLst>
-                    </a:blip>
-                    <a:srcRect/>
-                    <a:stretch>
-                      <a:fillRect/>
-                    </a:stretch>
-                  </pic:blipFill>
-                  <pic:spPr bwMode="auto">
-                    <a:xfrm>
-                      <a:off x="0" y="0"/>
-                      <a:ext cx="3028315" cy="8007350"/>
-                    </a:xfrm>
-                    <a:prstGeom prst="rect">
-                      <a:avLst/>
-                    </a:prstGeom>
-                    <a:noFill/>
-                    <a:ln>
-                      <a:noFill/>
-                    </a:ln>
-                  </pic:spPr>
-                </pic:pic>
-              </a:graphicData>
-            </a:graphic>
-          </wp:inline>
-        </w:drawing>
+        <w:object w:dxaOrig="8350" w:dyaOrig="22620" w14:anchorId="1E888061">
+          <v:shapetype id="_x0000_t75" coordsize="21600,21600" o:spt="75" o:preferrelative="t" path="m@4@5l@4@11@9@11@9@5xe" filled="f" stroked="f">
+            <v:stroke joinstyle="miter"/>
+            <v:formulas>
+              <v:f eqn="if lineDrawn pixelLineWidth 0"/>
+              <v:f eqn="sum @0 1 0"/>
+              <v:f eqn="sum 0 0 @1"/>
+              <v:f eqn="prod @2 1 2"/>
+              <v:f eqn="prod @3 21600 pixelWidth"/>
+              <v:f eqn="prod @3 21600 pixelHeight"/>
+              <v:f eqn="sum @0 0 1"/>
+              <v:f eqn="prod @6 1 2"/>
+              <v:f eqn="prod @7 21600 pixelWidth"/>
+              <v:f eqn="sum @8 21600 0"/>
+              <v:f eqn="prod @7 21600 pixelHeight"/>
+              <v:f eqn="sum @10 21600 0"/>
+            </v:formulas>
+            <v:path o:extrusionok="f" gradientshapeok="t" o:connecttype="rect"/>
+            <o:lock v:ext="edit" aspectratio="t"/>
+          </v:shapetype>
+          <v:shape id="_x0000_i1025" type="#_x0000_t75" style="width:239pt;height:630pt" o:ole="">
+            <v:imagedata r:id="rId6" o:title=""/>
+          </v:shape>
+          <o:OLEObject Type="Embed" ProgID="Visio.Drawing.15" ShapeID="_x0000_i1025" DrawAspect="Content" ObjectID="_1700145754" r:id="rId7"/>
+        </w:object>
       </w:r>
     </w:p>
     <w:sectPr>

</xml_diff>

<commit_message>
Updated UML Class Diagram to reflect adding gameVersion to the PlayerInfo table.
</commit_message>
<xml_diff>
--- a/Project0 Requirements & Design.docx
+++ b/Project0 Requirements & Design.docx
@@ -499,7 +499,7 @@
     </w:p>
     <w:p>
       <w:r>
-        <w:object w:dxaOrig="8350" w:dyaOrig="22620" w14:anchorId="1E888061">
+        <w:object w:dxaOrig="8350" w:dyaOrig="22620" w14:anchorId="54A647FB">
           <v:shapetype id="_x0000_t75" coordsize="21600,21600" o:spt="75" o:preferrelative="t" path="m@4@5l@4@11@9@11@9@5xe" filled="f" stroked="f">
             <v:stroke joinstyle="miter"/>
             <v:formulas>
@@ -519,10 +519,10 @@
             <v:path o:extrusionok="f" gradientshapeok="t" o:connecttype="rect"/>
             <o:lock v:ext="edit" aspectratio="t"/>
           </v:shapetype>
-          <v:shape id="_x0000_i1025" type="#_x0000_t75" style="width:239pt;height:630pt" o:ole="">
+          <v:shape id="_x0000_i1029" type="#_x0000_t75" style="width:239pt;height:627.5pt" o:ole="">
             <v:imagedata r:id="rId6" o:title=""/>
           </v:shape>
-          <o:OLEObject Type="Embed" ProgID="Visio.Drawing.15" ShapeID="_x0000_i1025" DrawAspect="Content" ObjectID="_1700145754" r:id="rId7"/>
+          <o:OLEObject Type="Embed" ProgID="Visio.Drawing.15" ShapeID="_x0000_i1029" DrawAspect="Content" ObjectID="_1700145957" r:id="rId7"/>
         </w:object>
       </w:r>
     </w:p>

</xml_diff>

<commit_message>
Updated UML Class Diagram and .scala file to make all of DBConnection's attributes private.
</commit_message>
<xml_diff>
--- a/Project0 Requirements & Design.docx
+++ b/Project0 Requirements & Design.docx
@@ -499,7 +499,7 @@
     </w:p>
     <w:p>
       <w:r>
-        <w:object w:dxaOrig="8350" w:dyaOrig="22620" w14:anchorId="54A647FB">
+        <w:object w:dxaOrig="8350" w:dyaOrig="22620" w14:anchorId="0EB28AC0">
           <v:shapetype id="_x0000_t75" coordsize="21600,21600" o:spt="75" o:preferrelative="t" path="m@4@5l@4@11@9@11@9@5xe" filled="f" stroked="f">
             <v:stroke joinstyle="miter"/>
             <v:formulas>
@@ -519,10 +519,10 @@
             <v:path o:extrusionok="f" gradientshapeok="t" o:connecttype="rect"/>
             <o:lock v:ext="edit" aspectratio="t"/>
           </v:shapetype>
-          <v:shape id="_x0000_i1029" type="#_x0000_t75" style="width:239pt;height:627.5pt" o:ole="">
+          <v:shape id="_x0000_i1035" type="#_x0000_t75" style="width:239pt;height:626.5pt" o:ole="">
             <v:imagedata r:id="rId6" o:title=""/>
           </v:shape>
-          <o:OLEObject Type="Embed" ProgID="Visio.Drawing.15" ShapeID="_x0000_i1029" DrawAspect="Content" ObjectID="_1700145957" r:id="rId7"/>
+          <o:OLEObject Type="Embed" ProgID="Visio.Drawing.15" ShapeID="_x0000_i1035" DrawAspect="Content" ObjectID="_1700146946" r:id="rId7"/>
         </w:object>
       </w:r>
     </w:p>

</xml_diff>

<commit_message>
Shifted player_id column in Inventory table to top.
</commit_message>
<xml_diff>
--- a/Project0 Requirements & Design.docx
+++ b/Project0 Requirements & Design.docx
@@ -159,11 +159,9 @@
           <w:numId w:val="1"/>
         </w:numPr>
       </w:pPr>
-      <w:proofErr w:type="spellStart"/>
       <w:r>
         <w:t>sbt</w:t>
       </w:r>
-      <w:proofErr w:type="spellEnd"/>
     </w:p>
     <w:p>
       <w:pPr>
@@ -314,13 +312,8 @@
           <w:numId w:val="3"/>
         </w:numPr>
       </w:pPr>
-      <w:proofErr w:type="spellStart"/>
-      <w:r>
-        <w:t>GrowthRates</w:t>
-      </w:r>
-      <w:proofErr w:type="spellEnd"/>
-      <w:r>
-        <w:t xml:space="preserve"> table that defines the speed of </w:t>
+      <w:r>
+        <w:t xml:space="preserve">GrowthRates table that defines the speed of </w:t>
       </w:r>
       <w:r>
         <w:t xml:space="preserve">each </w:t>
@@ -376,13 +369,8 @@
           <w:numId w:val="3"/>
         </w:numPr>
       </w:pPr>
-      <w:proofErr w:type="spellStart"/>
-      <w:r>
-        <w:t>BankAccount</w:t>
-      </w:r>
-      <w:proofErr w:type="spellEnd"/>
-      <w:r>
-        <w:t xml:space="preserve"> table that tracks current gold amount and debt owed.</w:t>
+      <w:r>
+        <w:t>BankAccount table that tracks current gold amount and debt owed.</w:t>
       </w:r>
     </w:p>
     <w:p>
@@ -418,16 +406,11 @@
         </w:numPr>
       </w:pPr>
       <w:r>
-        <w:t xml:space="preserve">A </w:t>
-      </w:r>
-      <w:proofErr w:type="spellStart"/>
-      <w:r>
-        <w:t>SaleRate</w:t>
+        <w:t>A SaleRate</w:t>
       </w:r>
       <w:r>
         <w:t>s</w:t>
       </w:r>
-      <w:proofErr w:type="spellEnd"/>
       <w:r>
         <w:t xml:space="preserve"> table to track how much the player gets for each plant.</w:t>
       </w:r>
@@ -443,12 +426,9 @@
     </w:p>
     <w:p>
       <w:r>
-        <w:rPr>
-          <w:noProof/>
-        </w:rPr>
         <w:drawing>
-          <wp:inline distT="0" distB="0" distL="0" distR="0" wp14:anchorId="11FFB1B5" wp14:editId="6167512D">
-            <wp:extent cx="5943600" cy="6325235"/>
+          <wp:inline distT="0" distB="0" distL="0" distR="0" wp14:anchorId="322E423C" wp14:editId="713AA20D">
+            <wp:extent cx="5943600" cy="6313805"/>
             <wp:effectExtent l="0" t="0" r="0" b="0"/>
             <wp:docPr id="1" name="Picture 1"/>
             <wp:cNvGraphicFramePr>
@@ -470,7 +450,7 @@
                   <pic:spPr>
                     <a:xfrm>
                       <a:off x="0" y="0"/>
-                      <a:ext cx="5943600" cy="6325235"/>
+                      <a:ext cx="5943600" cy="6313805"/>
                     </a:xfrm>
                     <a:prstGeom prst="rect">
                       <a:avLst/>
@@ -522,7 +502,7 @@
           <v:shape id="_x0000_i1035" type="#_x0000_t75" style="width:239pt;height:626.5pt" o:ole="">
             <v:imagedata r:id="rId6" o:title=""/>
           </v:shape>
-          <o:OLEObject Type="Embed" ProgID="Visio.Drawing.15" ShapeID="_x0000_i1035" DrawAspect="Content" ObjectID="_1700146946" r:id="rId7"/>
+          <o:OLEObject Type="Embed" ProgID="Visio.Drawing.15" ShapeID="_x0000_i1035" DrawAspect="Content" ObjectID="_1700161951" r:id="rId7"/>
         </w:object>
       </w:r>
     </w:p>

</xml_diff>

<commit_message>
Switched from MongoDB to MySQL within DBConnection in UML Class Diagram.
</commit_message>
<xml_diff>
--- a/Project0 Requirements & Design.docx
+++ b/Project0 Requirements & Design.docx
@@ -159,9 +159,11 @@
           <w:numId w:val="1"/>
         </w:numPr>
       </w:pPr>
+      <w:proofErr w:type="spellStart"/>
       <w:r>
         <w:t>sbt</w:t>
       </w:r>
+      <w:proofErr w:type="spellEnd"/>
     </w:p>
     <w:p>
       <w:pPr>
@@ -312,8 +314,13 @@
           <w:numId w:val="3"/>
         </w:numPr>
       </w:pPr>
-      <w:r>
-        <w:t xml:space="preserve">GrowthRates table that defines the speed of </w:t>
+      <w:proofErr w:type="spellStart"/>
+      <w:r>
+        <w:t>GrowthRates</w:t>
+      </w:r>
+      <w:proofErr w:type="spellEnd"/>
+      <w:r>
+        <w:t xml:space="preserve"> table that defines the speed of </w:t>
       </w:r>
       <w:r>
         <w:t xml:space="preserve">each </w:t>
@@ -369,8 +376,13 @@
           <w:numId w:val="3"/>
         </w:numPr>
       </w:pPr>
-      <w:r>
-        <w:t>BankAccount table that tracks current gold amount and debt owed.</w:t>
+      <w:proofErr w:type="spellStart"/>
+      <w:r>
+        <w:t>BankAccount</w:t>
+      </w:r>
+      <w:proofErr w:type="spellEnd"/>
+      <w:r>
+        <w:t xml:space="preserve"> table that tracks current gold amount and debt owed.</w:t>
       </w:r>
     </w:p>
     <w:p>
@@ -406,11 +418,16 @@
         </w:numPr>
       </w:pPr>
       <w:r>
-        <w:t>A SaleRate</w:t>
+        <w:t xml:space="preserve">A </w:t>
+      </w:r>
+      <w:proofErr w:type="spellStart"/>
+      <w:r>
+        <w:t>SaleRate</w:t>
       </w:r>
       <w:r>
         <w:t>s</w:t>
       </w:r>
+      <w:proofErr w:type="spellEnd"/>
       <w:r>
         <w:t xml:space="preserve"> table to track how much the player gets for each plant.</w:t>
       </w:r>
@@ -479,7 +496,7 @@
     </w:p>
     <w:p>
       <w:r>
-        <w:object w:dxaOrig="8350" w:dyaOrig="22620" w14:anchorId="0EB28AC0">
+        <w:object w:dxaOrig="8400" w:dyaOrig="23050" w14:anchorId="36CCC3C7">
           <v:shapetype id="_x0000_t75" coordsize="21600,21600" o:spt="75" o:preferrelative="t" path="m@4@5l@4@11@9@11@9@5xe" filled="f" stroked="f">
             <v:stroke joinstyle="miter"/>
             <v:formulas>
@@ -499,10 +516,10 @@
             <v:path o:extrusionok="f" gradientshapeok="t" o:connecttype="rect"/>
             <o:lock v:ext="edit" aspectratio="t"/>
           </v:shapetype>
-          <v:shape id="_x0000_i1035" type="#_x0000_t75" style="width:239pt;height:626.5pt" o:ole="">
+          <v:shape id="_x0000_i1039" type="#_x0000_t75" style="width:236pt;height:623.5pt" o:ole="">
             <v:imagedata r:id="rId6" o:title=""/>
           </v:shape>
-          <o:OLEObject Type="Embed" ProgID="Visio.Drawing.15" ShapeID="_x0000_i1035" DrawAspect="Content" ObjectID="_1700161951" r:id="rId7"/>
+          <o:OLEObject Type="Embed" ProgID="Visio.Drawing.15" ShapeID="_x0000_i1039" DrawAspect="Content" ObjectID="_1700163594" r:id="rId7"/>
         </w:object>
       </w:r>
     </w:p>

</xml_diff>

<commit_message>
Modified executeQuery(String) to return ResultSet instead of Option[ResultSet], and modified getPlayersInfo() to switch days return value to Int instead of String.
</commit_message>
<xml_diff>
--- a/Project0 Requirements & Design.docx
+++ b/Project0 Requirements & Design.docx
@@ -90,6 +90,7 @@
           <w:ilvl w:val="0"/>
           <w:numId w:val="2"/>
         </w:numPr>
+        <w:spacing w:before="240"/>
       </w:pPr>
       <w:r>
         <w:t>...?</w:t>
@@ -443,6 +444,9 @@
     </w:p>
     <w:p>
       <w:r>
+        <w:rPr>
+          <w:noProof/>
+        </w:rPr>
         <w:drawing>
           <wp:inline distT="0" distB="0" distL="0" distR="0" wp14:anchorId="322E423C" wp14:editId="713AA20D">
             <wp:extent cx="5943600" cy="6313805"/>
@@ -496,7 +500,7 @@
     </w:p>
     <w:p>
       <w:r>
-        <w:object w:dxaOrig="8400" w:dyaOrig="23050" w14:anchorId="36CCC3C7">
+        <w:object w:dxaOrig="8400" w:dyaOrig="23170" w14:anchorId="5853C285">
           <v:shapetype id="_x0000_t75" coordsize="21600,21600" o:spt="75" o:preferrelative="t" path="m@4@5l@4@11@9@11@9@5xe" filled="f" stroked="f">
             <v:stroke joinstyle="miter"/>
             <v:formulas>
@@ -516,10 +520,10 @@
             <v:path o:extrusionok="f" gradientshapeok="t" o:connecttype="rect"/>
             <o:lock v:ext="edit" aspectratio="t"/>
           </v:shapetype>
-          <v:shape id="_x0000_i1039" type="#_x0000_t75" style="width:236pt;height:623.5pt" o:ole="">
+          <v:shape id="_x0000_i1027" type="#_x0000_t75" style="width:234.85pt;height:628.05pt" o:ole="">
             <v:imagedata r:id="rId6" o:title=""/>
           </v:shape>
-          <o:OLEObject Type="Embed" ProgID="Visio.Drawing.15" ShapeID="_x0000_i1039" DrawAspect="Content" ObjectID="_1700163594" r:id="rId7"/>
+          <o:OLEObject Type="Embed" ProgID="Visio.Drawing.15" ShapeID="_x0000_i1027" DrawAspect="Content" ObjectID="_1700212653" r:id="rId7"/>
         </w:object>
       </w:r>
     </w:p>

</xml_diff>

<commit_message>
Modified getBankAccount(Int) and payDebt(Int, Int) to return immutable.Map[String, Int] instead of Tuple2.
</commit_message>
<xml_diff>
--- a/Project0 Requirements & Design.docx
+++ b/Project0 Requirements & Design.docx
@@ -500,7 +500,7 @@
     </w:p>
     <w:p>
       <w:r>
-        <w:object w:dxaOrig="8400" w:dyaOrig="23170" w14:anchorId="5853C285">
+        <w:object w:dxaOrig="8400" w:dyaOrig="23411" w14:anchorId="19FAF5E7">
           <v:shapetype id="_x0000_t75" coordsize="21600,21600" o:spt="75" o:preferrelative="t" path="m@4@5l@4@11@9@11@9@5xe" filled="f" stroked="f">
             <v:stroke joinstyle="miter"/>
             <v:formulas>
@@ -520,10 +520,10 @@
             <v:path o:extrusionok="f" gradientshapeok="t" o:connecttype="rect"/>
             <o:lock v:ext="edit" aspectratio="t"/>
           </v:shapetype>
-          <v:shape id="_x0000_i1027" type="#_x0000_t75" style="width:234.85pt;height:628.05pt" o:ole="">
+          <v:shape id="_x0000_i1031" type="#_x0000_t75" style="width:232.15pt;height:624.9pt" o:ole="">
             <v:imagedata r:id="rId6" o:title=""/>
           </v:shape>
-          <o:OLEObject Type="Embed" ProgID="Visio.Drawing.15" ShapeID="_x0000_i1027" DrawAspect="Content" ObjectID="_1700212653" r:id="rId7"/>
+          <o:OLEObject Type="Embed" ProgID="Visio.Drawing.15" ShapeID="_x0000_i1031" DrawAspect="Content" ObjectID="_1700214609" r:id="rId7"/>
         </w:object>
       </w:r>
     </w:p>

</xml_diff>

<commit_message>
Modified Inventory-related methods in DBManager to return immutable.Map[String, Int] for more informative results.
</commit_message>
<xml_diff>
--- a/Project0 Requirements & Design.docx
+++ b/Project0 Requirements & Design.docx
@@ -500,7 +500,7 @@
     </w:p>
     <w:p>
       <w:r>
-        <w:object w:dxaOrig="8400" w:dyaOrig="23411" w14:anchorId="19FAF5E7">
+        <w:object w:dxaOrig="8400" w:dyaOrig="24250" w14:anchorId="6405C530">
           <v:shapetype id="_x0000_t75" coordsize="21600,21600" o:spt="75" o:preferrelative="t" path="m@4@5l@4@11@9@11@9@5xe" filled="f" stroked="f">
             <v:stroke joinstyle="miter"/>
             <v:formulas>
@@ -520,10 +520,10 @@
             <v:path o:extrusionok="f" gradientshapeok="t" o:connecttype="rect"/>
             <o:lock v:ext="edit" aspectratio="t"/>
           </v:shapetype>
-          <v:shape id="_x0000_i1031" type="#_x0000_t75" style="width:232.15pt;height:624.9pt" o:ole="">
+          <v:shape id="_x0000_i1036" type="#_x0000_t75" style="width:224.55pt;height:607.35pt" o:ole="">
             <v:imagedata r:id="rId6" o:title=""/>
           </v:shape>
-          <o:OLEObject Type="Embed" ProgID="Visio.Drawing.15" ShapeID="_x0000_i1031" DrawAspect="Content" ObjectID="_1700214609" r:id="rId7"/>
+          <o:OLEObject Type="Embed" ProgID="Visio.Drawing.15" ShapeID="_x0000_i1036" DrawAspect="Content" ObjectID="_1700216338" r:id="rId7"/>
         </w:object>
       </w:r>
     </w:p>

</xml_diff>

<commit_message>
Switched Inventory methods to return List[(String, Int)].
</commit_message>
<xml_diff>
--- a/Project0 Requirements & Design.docx
+++ b/Project0 Requirements & Design.docx
@@ -444,63 +444,7 @@
     </w:p>
     <w:p>
       <w:r>
-        <w:rPr>
-          <w:noProof/>
-        </w:rPr>
-        <w:drawing>
-          <wp:inline distT="0" distB="0" distL="0" distR="0" wp14:anchorId="322E423C" wp14:editId="713AA20D">
-            <wp:extent cx="5943600" cy="6313805"/>
-            <wp:effectExtent l="0" t="0" r="0" b="0"/>
-            <wp:docPr id="1" name="Picture 1"/>
-            <wp:cNvGraphicFramePr>
-              <a:graphicFrameLocks xmlns:a="http://schemas.openxmlformats.org/drawingml/2006/main" noChangeAspect="1"/>
-            </wp:cNvGraphicFramePr>
-            <a:graphic xmlns:a="http://schemas.openxmlformats.org/drawingml/2006/main">
-              <a:graphicData uri="http://schemas.openxmlformats.org/drawingml/2006/picture">
-                <pic:pic xmlns:pic="http://schemas.openxmlformats.org/drawingml/2006/picture">
-                  <pic:nvPicPr>
-                    <pic:cNvPr id="1" name=""/>
-                    <pic:cNvPicPr/>
-                  </pic:nvPicPr>
-                  <pic:blipFill>
-                    <a:blip r:embed="rId5"/>
-                    <a:stretch>
-                      <a:fillRect/>
-                    </a:stretch>
-                  </pic:blipFill>
-                  <pic:spPr>
-                    <a:xfrm>
-                      <a:off x="0" y="0"/>
-                      <a:ext cx="5943600" cy="6313805"/>
-                    </a:xfrm>
-                    <a:prstGeom prst="rect">
-                      <a:avLst/>
-                    </a:prstGeom>
-                  </pic:spPr>
-                </pic:pic>
-              </a:graphicData>
-            </a:graphic>
-          </wp:inline>
-        </w:drawing>
-      </w:r>
-    </w:p>
-    <w:p>
-      <w:r>
-        <w:br w:type="page"/>
-      </w:r>
-    </w:p>
-    <w:p>
-      <w:pPr>
-        <w:pStyle w:val="Heading2"/>
-      </w:pPr>
-      <w:r>
-        <w:lastRenderedPageBreak/>
-        <w:t>UML Class Diagram</w:t>
-      </w:r>
-    </w:p>
-    <w:p>
-      <w:r>
-        <w:object w:dxaOrig="8400" w:dyaOrig="24250" w14:anchorId="6405C530">
+        <w:object w:dxaOrig="10051" w:dyaOrig="10820" w14:anchorId="51178A87">
           <v:shapetype id="_x0000_t75" coordsize="21600,21600" o:spt="75" o:preferrelative="t" path="m@4@5l@4@11@9@11@9@5xe" filled="f" stroked="f">
             <v:stroke joinstyle="miter"/>
             <v:formulas>
@@ -520,10 +464,34 @@
             <v:path o:extrusionok="f" gradientshapeok="t" o:connecttype="rect"/>
             <o:lock v:ext="edit" aspectratio="t"/>
           </v:shapetype>
-          <v:shape id="_x0000_i1036" type="#_x0000_t75" style="width:224.55pt;height:607.35pt" o:ole="">
-            <v:imagedata r:id="rId6" o:title=""/>
+          <v:shape id="_x0000_i1040" type="#_x0000_t75" style="width:468pt;height:503.5pt" o:ole="">
+            <v:imagedata r:id="rId5" o:title=""/>
           </v:shape>
-          <o:OLEObject Type="Embed" ProgID="Visio.Drawing.15" ShapeID="_x0000_i1036" DrawAspect="Content" ObjectID="_1700216338" r:id="rId7"/>
+          <o:OLEObject Type="Embed" ProgID="Visio.Drawing.15" ShapeID="_x0000_i1040" DrawAspect="Content" ObjectID="_1700220480" r:id="rId6"/>
+        </w:object>
+      </w:r>
+    </w:p>
+    <w:p>
+      <w:r>
+        <w:br w:type="page"/>
+      </w:r>
+    </w:p>
+    <w:p>
+      <w:pPr>
+        <w:pStyle w:val="Heading2"/>
+      </w:pPr>
+      <w:r>
+        <w:lastRenderedPageBreak/>
+        <w:t>UML Class Diagram</w:t>
+      </w:r>
+    </w:p>
+    <w:p>
+      <w:r>
+        <w:object w:dxaOrig="8400" w:dyaOrig="24011" w14:anchorId="15E6A6E7">
+          <v:shape id="_x0000_i1043" type="#_x0000_t75" style="width:226.5pt;height:623pt" o:ole="">
+            <v:imagedata r:id="rId7" o:title=""/>
+          </v:shape>
+          <o:OLEObject Type="Embed" ProgID="Visio.Drawing.15" ShapeID="_x0000_i1043" DrawAspect="Content" ObjectID="_1700220481" r:id="rId8"/>
         </w:object>
       </w:r>
     </w:p>

</xml_diff>

<commit_message>
Removed primary key on item_name in Store. It would have interfered with duplicate item entries for different players.
</commit_message>
<xml_diff>
--- a/Project0 Requirements & Design.docx
+++ b/Project0 Requirements & Design.docx
@@ -160,11 +160,9 @@
           <w:numId w:val="1"/>
         </w:numPr>
       </w:pPr>
-      <w:proofErr w:type="spellStart"/>
       <w:r>
         <w:t>sbt</w:t>
       </w:r>
-      <w:proofErr w:type="spellEnd"/>
     </w:p>
     <w:p>
       <w:pPr>
@@ -315,13 +313,8 @@
           <w:numId w:val="3"/>
         </w:numPr>
       </w:pPr>
-      <w:proofErr w:type="spellStart"/>
-      <w:r>
-        <w:t>GrowthRates</w:t>
-      </w:r>
-      <w:proofErr w:type="spellEnd"/>
-      <w:r>
-        <w:t xml:space="preserve"> table that defines the speed of </w:t>
+      <w:r>
+        <w:t xml:space="preserve">GrowthRates table that defines the speed of </w:t>
       </w:r>
       <w:r>
         <w:t xml:space="preserve">each </w:t>
@@ -377,13 +370,8 @@
           <w:numId w:val="3"/>
         </w:numPr>
       </w:pPr>
-      <w:proofErr w:type="spellStart"/>
-      <w:r>
-        <w:t>BankAccount</w:t>
-      </w:r>
-      <w:proofErr w:type="spellEnd"/>
-      <w:r>
-        <w:t xml:space="preserve"> table that tracks current gold amount and debt owed.</w:t>
+      <w:r>
+        <w:t>BankAccount table that tracks current gold amount and debt owed.</w:t>
       </w:r>
     </w:p>
     <w:p>
@@ -419,16 +407,11 @@
         </w:numPr>
       </w:pPr>
       <w:r>
-        <w:t xml:space="preserve">A </w:t>
-      </w:r>
-      <w:proofErr w:type="spellStart"/>
-      <w:r>
-        <w:t>SaleRate</w:t>
+        <w:t>A SaleRate</w:t>
       </w:r>
       <w:r>
         <w:t>s</w:t>
       </w:r>
-      <w:proofErr w:type="spellEnd"/>
       <w:r>
         <w:t xml:space="preserve"> table to track how much the player gets for each plant.</w:t>
       </w:r>
@@ -444,7 +427,60 @@
     </w:p>
     <w:p>
       <w:r>
-        <w:object w:dxaOrig="10051" w:dyaOrig="10820" w14:anchorId="51178A87">
+        <w:drawing>
+          <wp:inline distT="0" distB="0" distL="0" distR="0" wp14:anchorId="589EBE89" wp14:editId="2831B878">
+            <wp:extent cx="5943600" cy="6423660"/>
+            <wp:effectExtent l="0" t="0" r="0" b="0"/>
+            <wp:docPr id="1" name="Picture 1"/>
+            <wp:cNvGraphicFramePr>
+              <a:graphicFrameLocks xmlns:a="http://schemas.openxmlformats.org/drawingml/2006/main" noChangeAspect="1"/>
+            </wp:cNvGraphicFramePr>
+            <a:graphic xmlns:a="http://schemas.openxmlformats.org/drawingml/2006/main">
+              <a:graphicData uri="http://schemas.openxmlformats.org/drawingml/2006/picture">
+                <pic:pic xmlns:pic="http://schemas.openxmlformats.org/drawingml/2006/picture">
+                  <pic:nvPicPr>
+                    <pic:cNvPr id="1" name=""/>
+                    <pic:cNvPicPr/>
+                  </pic:nvPicPr>
+                  <pic:blipFill>
+                    <a:blip r:embed="rId5"/>
+                    <a:stretch>
+                      <a:fillRect/>
+                    </a:stretch>
+                  </pic:blipFill>
+                  <pic:spPr>
+                    <a:xfrm>
+                      <a:off x="0" y="0"/>
+                      <a:ext cx="5943600" cy="6423660"/>
+                    </a:xfrm>
+                    <a:prstGeom prst="rect">
+                      <a:avLst/>
+                    </a:prstGeom>
+                  </pic:spPr>
+                </pic:pic>
+              </a:graphicData>
+            </a:graphic>
+          </wp:inline>
+        </w:drawing>
+      </w:r>
+    </w:p>
+    <w:p>
+      <w:r>
+        <w:br w:type="page"/>
+      </w:r>
+    </w:p>
+    <w:p>
+      <w:pPr>
+        <w:pStyle w:val="Heading2"/>
+      </w:pPr>
+      <w:r>
+        <w:lastRenderedPageBreak/>
+        <w:t>UML Class Diagram</w:t>
+      </w:r>
+    </w:p>
+    <w:p>
+      <w:r>
+        <w:object w:dxaOrig="8400" w:dyaOrig="24011" w14:anchorId="15E6A6E7">
           <v:shapetype id="_x0000_t75" coordsize="21600,21600" o:spt="75" o:preferrelative="t" path="m@4@5l@4@11@9@11@9@5xe" filled="f" stroked="f">
             <v:stroke joinstyle="miter"/>
             <v:formulas>
@@ -464,34 +500,10 @@
             <v:path o:extrusionok="f" gradientshapeok="t" o:connecttype="rect"/>
             <o:lock v:ext="edit" aspectratio="t"/>
           </v:shapetype>
-          <v:shape id="_x0000_i1040" type="#_x0000_t75" style="width:468pt;height:503.5pt" o:ole="">
-            <v:imagedata r:id="rId5" o:title=""/>
+          <v:shape id="_x0000_i1043" type="#_x0000_t75" style="width:226.5pt;height:623pt" o:ole="">
+            <v:imagedata r:id="rId6" o:title=""/>
           </v:shape>
-          <o:OLEObject Type="Embed" ProgID="Visio.Drawing.15" ShapeID="_x0000_i1040" DrawAspect="Content" ObjectID="_1700220480" r:id="rId6"/>
-        </w:object>
-      </w:r>
-    </w:p>
-    <w:p>
-      <w:r>
-        <w:br w:type="page"/>
-      </w:r>
-    </w:p>
-    <w:p>
-      <w:pPr>
-        <w:pStyle w:val="Heading2"/>
-      </w:pPr>
-      <w:r>
-        <w:lastRenderedPageBreak/>
-        <w:t>UML Class Diagram</w:t>
-      </w:r>
-    </w:p>
-    <w:p>
-      <w:r>
-        <w:object w:dxaOrig="8400" w:dyaOrig="24011" w14:anchorId="15E6A6E7">
-          <v:shape id="_x0000_i1043" type="#_x0000_t75" style="width:226.5pt;height:623pt" o:ole="">
-            <v:imagedata r:id="rId7" o:title=""/>
-          </v:shape>
-          <o:OLEObject Type="Embed" ProgID="Visio.Drawing.15" ShapeID="_x0000_i1043" DrawAspect="Content" ObjectID="_1700220481" r:id="rId8"/>
+          <o:OLEObject Type="Embed" ProgID="Visio.Drawing.15" ShapeID="_x0000_i1043" DrawAspect="Content" ObjectID="_1700222783" r:id="rId7"/>
         </w:object>
       </w:r>
     </w:p>

</xml_diff>

<commit_message>
Added season parameter to DBManager.buyItem(player_id, item_name, quantity).
</commit_message>
<xml_diff>
--- a/Project0 Requirements & Design.docx
+++ b/Project0 Requirements & Design.docx
@@ -160,9 +160,11 @@
           <w:numId w:val="1"/>
         </w:numPr>
       </w:pPr>
+      <w:proofErr w:type="spellStart"/>
       <w:r>
         <w:t>sbt</w:t>
       </w:r>
+      <w:proofErr w:type="spellEnd"/>
     </w:p>
     <w:p>
       <w:pPr>
@@ -313,8 +315,13 @@
           <w:numId w:val="3"/>
         </w:numPr>
       </w:pPr>
-      <w:r>
-        <w:t xml:space="preserve">GrowthRates table that defines the speed of </w:t>
+      <w:proofErr w:type="spellStart"/>
+      <w:r>
+        <w:t>GrowthRates</w:t>
+      </w:r>
+      <w:proofErr w:type="spellEnd"/>
+      <w:r>
+        <w:t xml:space="preserve"> table that defines the speed of </w:t>
       </w:r>
       <w:r>
         <w:t xml:space="preserve">each </w:t>
@@ -370,8 +377,13 @@
           <w:numId w:val="3"/>
         </w:numPr>
       </w:pPr>
-      <w:r>
-        <w:t>BankAccount table that tracks current gold amount and debt owed.</w:t>
+      <w:proofErr w:type="spellStart"/>
+      <w:r>
+        <w:t>BankAccount</w:t>
+      </w:r>
+      <w:proofErr w:type="spellEnd"/>
+      <w:r>
+        <w:t xml:space="preserve"> table that tracks current gold amount and debt owed.</w:t>
       </w:r>
     </w:p>
     <w:p>
@@ -407,11 +419,16 @@
         </w:numPr>
       </w:pPr>
       <w:r>
-        <w:t>A SaleRate</w:t>
+        <w:t xml:space="preserve">A </w:t>
+      </w:r>
+      <w:proofErr w:type="spellStart"/>
+      <w:r>
+        <w:t>SaleRate</w:t>
       </w:r>
       <w:r>
         <w:t>s</w:t>
       </w:r>
+      <w:proofErr w:type="spellEnd"/>
       <w:r>
         <w:t xml:space="preserve"> table to track how much the player gets for each plant.</w:t>
       </w:r>
@@ -480,7 +497,7 @@
     </w:p>
     <w:p>
       <w:r>
-        <w:object w:dxaOrig="8400" w:dyaOrig="24011" w14:anchorId="15E6A6E7">
+        <w:object w:dxaOrig="8400" w:dyaOrig="24011" w14:anchorId="09B6E1AB">
           <v:shapetype id="_x0000_t75" coordsize="21600,21600" o:spt="75" o:preferrelative="t" path="m@4@5l@4@11@9@11@9@5xe" filled="f" stroked="f">
             <v:stroke joinstyle="miter"/>
             <v:formulas>
@@ -500,10 +517,10 @@
             <v:path o:extrusionok="f" gradientshapeok="t" o:connecttype="rect"/>
             <o:lock v:ext="edit" aspectratio="t"/>
           </v:shapetype>
-          <v:shape id="_x0000_i1043" type="#_x0000_t75" style="width:226.5pt;height:623pt" o:ole="">
+          <v:shape id="_x0000_i1052" type="#_x0000_t75" style="width:226.3pt;height:612pt" o:ole="">
             <v:imagedata r:id="rId6" o:title=""/>
           </v:shape>
-          <o:OLEObject Type="Embed" ProgID="Visio.Drawing.15" ShapeID="_x0000_i1043" DrawAspect="Content" ObjectID="_1700222783" r:id="rId7"/>
+          <o:OLEObject Type="Embed" ProgID="Visio.Drawing.15" ShapeID="_x0000_i1052" DrawAspect="Content" ObjectID="_1700223711" r:id="rId7"/>
         </w:object>
       </w:r>
     </w:p>

</xml_diff>

<commit_message>
item_name disappeared from Inventory when removing primary key from Store. Re-added item_name to Inventory.
</commit_message>
<xml_diff>
--- a/Project0 Requirements & Design.docx
+++ b/Project0 Requirements & Design.docx
@@ -160,11 +160,9 @@
           <w:numId w:val="1"/>
         </w:numPr>
       </w:pPr>
-      <w:proofErr w:type="spellStart"/>
       <w:r>
         <w:t>sbt</w:t>
       </w:r>
-      <w:proofErr w:type="spellEnd"/>
     </w:p>
     <w:p>
       <w:pPr>
@@ -315,13 +313,8 @@
           <w:numId w:val="3"/>
         </w:numPr>
       </w:pPr>
-      <w:proofErr w:type="spellStart"/>
-      <w:r>
-        <w:t>GrowthRates</w:t>
-      </w:r>
-      <w:proofErr w:type="spellEnd"/>
-      <w:r>
-        <w:t xml:space="preserve"> table that defines the speed of </w:t>
+      <w:r>
+        <w:t xml:space="preserve">GrowthRates table that defines the speed of </w:t>
       </w:r>
       <w:r>
         <w:t xml:space="preserve">each </w:t>
@@ -377,13 +370,8 @@
           <w:numId w:val="3"/>
         </w:numPr>
       </w:pPr>
-      <w:proofErr w:type="spellStart"/>
-      <w:r>
-        <w:t>BankAccount</w:t>
-      </w:r>
-      <w:proofErr w:type="spellEnd"/>
-      <w:r>
-        <w:t xml:space="preserve"> table that tracks current gold amount and debt owed.</w:t>
+      <w:r>
+        <w:t>BankAccount table that tracks current gold amount and debt owed.</w:t>
       </w:r>
     </w:p>
     <w:p>
@@ -419,16 +407,11 @@
         </w:numPr>
       </w:pPr>
       <w:r>
-        <w:t xml:space="preserve">A </w:t>
-      </w:r>
-      <w:proofErr w:type="spellStart"/>
-      <w:r>
-        <w:t>SaleRate</w:t>
+        <w:t>A SaleRate</w:t>
       </w:r>
       <w:r>
         <w:t>s</w:t>
       </w:r>
-      <w:proofErr w:type="spellEnd"/>
       <w:r>
         <w:t xml:space="preserve"> table to track how much the player gets for each plant.</w:t>
       </w:r>
@@ -444,60 +427,7 @@
     </w:p>
     <w:p>
       <w:r>
-        <w:drawing>
-          <wp:inline distT="0" distB="0" distL="0" distR="0" wp14:anchorId="589EBE89" wp14:editId="2831B878">
-            <wp:extent cx="5943600" cy="6423660"/>
-            <wp:effectExtent l="0" t="0" r="0" b="0"/>
-            <wp:docPr id="1" name="Picture 1"/>
-            <wp:cNvGraphicFramePr>
-              <a:graphicFrameLocks xmlns:a="http://schemas.openxmlformats.org/drawingml/2006/main" noChangeAspect="1"/>
-            </wp:cNvGraphicFramePr>
-            <a:graphic xmlns:a="http://schemas.openxmlformats.org/drawingml/2006/main">
-              <a:graphicData uri="http://schemas.openxmlformats.org/drawingml/2006/picture">
-                <pic:pic xmlns:pic="http://schemas.openxmlformats.org/drawingml/2006/picture">
-                  <pic:nvPicPr>
-                    <pic:cNvPr id="1" name=""/>
-                    <pic:cNvPicPr/>
-                  </pic:nvPicPr>
-                  <pic:blipFill>
-                    <a:blip r:embed="rId5"/>
-                    <a:stretch>
-                      <a:fillRect/>
-                    </a:stretch>
-                  </pic:blipFill>
-                  <pic:spPr>
-                    <a:xfrm>
-                      <a:off x="0" y="0"/>
-                      <a:ext cx="5943600" cy="6423660"/>
-                    </a:xfrm>
-                    <a:prstGeom prst="rect">
-                      <a:avLst/>
-                    </a:prstGeom>
-                  </pic:spPr>
-                </pic:pic>
-              </a:graphicData>
-            </a:graphic>
-          </wp:inline>
-        </w:drawing>
-      </w:r>
-    </w:p>
-    <w:p>
-      <w:r>
-        <w:br w:type="page"/>
-      </w:r>
-    </w:p>
-    <w:p>
-      <w:pPr>
-        <w:pStyle w:val="Heading2"/>
-      </w:pPr>
-      <w:r>
-        <w:lastRenderedPageBreak/>
-        <w:t>UML Class Diagram</w:t>
-      </w:r>
-    </w:p>
-    <w:p>
-      <w:r>
-        <w:object w:dxaOrig="8400" w:dyaOrig="24011" w14:anchorId="09B6E1AB">
+        <w:object w:dxaOrig="10051" w:dyaOrig="10820" w14:anchorId="16411151">
           <v:shapetype id="_x0000_t75" coordsize="21600,21600" o:spt="75" o:preferrelative="t" path="m@4@5l@4@11@9@11@9@5xe" filled="f" stroked="f">
             <v:stroke joinstyle="miter"/>
             <v:formulas>
@@ -517,10 +447,34 @@
             <v:path o:extrusionok="f" gradientshapeok="t" o:connecttype="rect"/>
             <o:lock v:ext="edit" aspectratio="t"/>
           </v:shapetype>
-          <v:shape id="_x0000_i1052" type="#_x0000_t75" style="width:226.3pt;height:612pt" o:ole="">
-            <v:imagedata r:id="rId6" o:title=""/>
+          <v:shape id="_x0000_i1026" type="#_x0000_t75" style="width:467.7pt;height:503.35pt" o:ole="">
+            <v:imagedata r:id="rId5" o:title=""/>
           </v:shape>
-          <o:OLEObject Type="Embed" ProgID="Visio.Drawing.15" ShapeID="_x0000_i1052" DrawAspect="Content" ObjectID="_1700223711" r:id="rId7"/>
+          <o:OLEObject Type="Embed" ProgID="Visio.Drawing.15" ShapeID="_x0000_i1026" DrawAspect="Content" ObjectID="_1700224339" r:id="rId6"/>
+        </w:object>
+      </w:r>
+    </w:p>
+    <w:p>
+      <w:r>
+        <w:br w:type="page"/>
+      </w:r>
+    </w:p>
+    <w:p>
+      <w:pPr>
+        <w:pStyle w:val="Heading2"/>
+      </w:pPr>
+      <w:r>
+        <w:lastRenderedPageBreak/>
+        <w:t>UML Class Diagram</w:t>
+      </w:r>
+    </w:p>
+    <w:p>
+      <w:r>
+        <w:object w:dxaOrig="8400" w:dyaOrig="24011" w14:anchorId="09B6E1AB">
+          <v:shape id="_x0000_i1025" type="#_x0000_t75" style="width:226.65pt;height:612.3pt" o:ole="">
+            <v:imagedata r:id="rId7" o:title=""/>
+          </v:shape>
+          <o:OLEObject Type="Embed" ProgID="Visio.Drawing.15" ShapeID="_x0000_i1025" DrawAspect="Content" ObjectID="_1700224340" r:id="rId8"/>
         </w:object>
       </w:r>
     </w:p>

</xml_diff>

<commit_message>
Swapped item_name and player_id in parameters for DBManager.addItemToStore.
</commit_message>
<xml_diff>
--- a/Project0 Requirements & Design.docx
+++ b/Project0 Requirements & Design.docx
@@ -160,9 +160,11 @@
           <w:numId w:val="1"/>
         </w:numPr>
       </w:pPr>
+      <w:proofErr w:type="spellStart"/>
       <w:r>
         <w:t>sbt</w:t>
       </w:r>
+      <w:proofErr w:type="spellEnd"/>
     </w:p>
     <w:p>
       <w:pPr>
@@ -313,8 +315,13 @@
           <w:numId w:val="3"/>
         </w:numPr>
       </w:pPr>
-      <w:r>
-        <w:t xml:space="preserve">GrowthRates table that defines the speed of </w:t>
+      <w:proofErr w:type="spellStart"/>
+      <w:r>
+        <w:t>GrowthRates</w:t>
+      </w:r>
+      <w:proofErr w:type="spellEnd"/>
+      <w:r>
+        <w:t xml:space="preserve"> table that defines the speed of </w:t>
       </w:r>
       <w:r>
         <w:t xml:space="preserve">each </w:t>
@@ -370,8 +377,13 @@
           <w:numId w:val="3"/>
         </w:numPr>
       </w:pPr>
-      <w:r>
-        <w:t>BankAccount table that tracks current gold amount and debt owed.</w:t>
+      <w:proofErr w:type="spellStart"/>
+      <w:r>
+        <w:t>BankAccount</w:t>
+      </w:r>
+      <w:proofErr w:type="spellEnd"/>
+      <w:r>
+        <w:t xml:space="preserve"> table that tracks current gold amount and debt owed.</w:t>
       </w:r>
     </w:p>
     <w:p>
@@ -407,11 +419,16 @@
         </w:numPr>
       </w:pPr>
       <w:r>
-        <w:t>A SaleRate</w:t>
+        <w:t xml:space="preserve">A </w:t>
+      </w:r>
+      <w:proofErr w:type="spellStart"/>
+      <w:r>
+        <w:t>SaleRate</w:t>
       </w:r>
       <w:r>
         <w:t>s</w:t>
       </w:r>
+      <w:proofErr w:type="spellEnd"/>
       <w:r>
         <w:t xml:space="preserve"> table to track how much the player gets for each plant.</w:t>
       </w:r>
@@ -447,10 +464,10 @@
             <v:path o:extrusionok="f" gradientshapeok="t" o:connecttype="rect"/>
             <o:lock v:ext="edit" aspectratio="t"/>
           </v:shapetype>
-          <v:shape id="_x0000_i1026" type="#_x0000_t75" style="width:467.7pt;height:503.35pt" o:ole="">
+          <v:shape id="_x0000_i1026" type="#_x0000_t75" style="width:468pt;height:503.45pt" o:ole="">
             <v:imagedata r:id="rId5" o:title=""/>
           </v:shape>
-          <o:OLEObject Type="Embed" ProgID="Visio.Drawing.15" ShapeID="_x0000_i1026" DrawAspect="Content" ObjectID="_1700224339" r:id="rId6"/>
+          <o:OLEObject Type="Embed" ProgID="Visio.Drawing.15" ShapeID="_x0000_i1026" DrawAspect="Content" ObjectID="_1700225006" r:id="rId6"/>
         </w:object>
       </w:r>
     </w:p>
@@ -470,11 +487,11 @@
     </w:p>
     <w:p>
       <w:r>
-        <w:object w:dxaOrig="8400" w:dyaOrig="24011" w14:anchorId="09B6E1AB">
-          <v:shape id="_x0000_i1025" type="#_x0000_t75" style="width:226.65pt;height:612.3pt" o:ole="">
+        <w:object w:dxaOrig="8400" w:dyaOrig="24011" w14:anchorId="526BC7BE">
+          <v:shape id="_x0000_i1029" type="#_x0000_t75" style="width:226.5pt;height:625.3pt" o:ole="">
             <v:imagedata r:id="rId7" o:title=""/>
           </v:shape>
-          <o:OLEObject Type="Embed" ProgID="Visio.Drawing.15" ShapeID="_x0000_i1025" DrawAspect="Content" ObjectID="_1700224340" r:id="rId8"/>
+          <o:OLEObject Type="Embed" ProgID="Visio.Drawing.15" ShapeID="_x0000_i1029" DrawAspect="Content" ObjectID="_1700225007" r:id="rId8"/>
         </w:object>
       </w:r>
     </w:p>

</xml_diff>

<commit_message>
Added sequence to DBManager.addGrowthRate and DBManager.getGrowthRates.
</commit_message>
<xml_diff>
--- a/Project0 Requirements & Design.docx
+++ b/Project0 Requirements & Design.docx
@@ -464,10 +464,10 @@
             <v:path o:extrusionok="f" gradientshapeok="t" o:connecttype="rect"/>
             <o:lock v:ext="edit" aspectratio="t"/>
           </v:shapetype>
-          <v:shape id="_x0000_i1026" type="#_x0000_t75" style="width:468pt;height:503.45pt" o:ole="">
+          <v:shape id="_x0000_i1026" type="#_x0000_t75" style="width:468pt;height:7in" o:ole="">
             <v:imagedata r:id="rId5" o:title=""/>
           </v:shape>
-          <o:OLEObject Type="Embed" ProgID="Visio.Drawing.15" ShapeID="_x0000_i1026" DrawAspect="Content" ObjectID="_1700225006" r:id="rId6"/>
+          <o:OLEObject Type="Embed" ProgID="Visio.Drawing.15" ShapeID="_x0000_i1026" DrawAspect="Content" ObjectID="_1700226672" r:id="rId6"/>
         </w:object>
       </w:r>
     </w:p>
@@ -487,11 +487,11 @@
     </w:p>
     <w:p>
       <w:r>
-        <w:object w:dxaOrig="8400" w:dyaOrig="24011" w14:anchorId="526BC7BE">
-          <v:shape id="_x0000_i1029" type="#_x0000_t75" style="width:226.5pt;height:625.3pt" o:ole="">
+        <w:object w:dxaOrig="8400" w:dyaOrig="24011" w14:anchorId="29E7C262">
+          <v:shape id="_x0000_i1036" type="#_x0000_t75" style="width:226.3pt;height:627.45pt" o:ole="">
             <v:imagedata r:id="rId7" o:title=""/>
           </v:shape>
-          <o:OLEObject Type="Embed" ProgID="Visio.Drawing.15" ShapeID="_x0000_i1029" DrawAspect="Content" ObjectID="_1700225007" r:id="rId8"/>
+          <o:OLEObject Type="Embed" ProgID="Visio.Drawing.15" ShapeID="_x0000_i1036" DrawAspect="Content" ObjectID="_1700226673" r:id="rId8"/>
         </w:object>
       </w:r>
     </w:p>

</xml_diff>

<commit_message>
Removed and consolidated duplicate saleRates section from DBManager's method list.
</commit_message>
<xml_diff>
--- a/Project0 Requirements & Design.docx
+++ b/Project0 Requirements & Design.docx
@@ -464,10 +464,10 @@
             <v:path o:extrusionok="f" gradientshapeok="t" o:connecttype="rect"/>
             <o:lock v:ext="edit" aspectratio="t"/>
           </v:shapetype>
-          <v:shape id="_x0000_i1026" type="#_x0000_t75" style="width:468pt;height:7in" o:ole="">
+          <v:shape id="_x0000_i1025" type="#_x0000_t75" style="width:468pt;height:7in" o:ole="">
             <v:imagedata r:id="rId5" o:title=""/>
           </v:shape>
-          <o:OLEObject Type="Embed" ProgID="Visio.Drawing.15" ShapeID="_x0000_i1026" DrawAspect="Content" ObjectID="_1700226672" r:id="rId6"/>
+          <o:OLEObject Type="Embed" ProgID="Visio.Drawing.15" ShapeID="_x0000_i1025" DrawAspect="Content" ObjectID="_1700229868" r:id="rId6"/>
         </w:object>
       </w:r>
     </w:p>
@@ -487,11 +487,11 @@
     </w:p>
     <w:p>
       <w:r>
-        <w:object w:dxaOrig="8400" w:dyaOrig="24011" w14:anchorId="29E7C262">
-          <v:shape id="_x0000_i1036" type="#_x0000_t75" style="width:226.3pt;height:627.45pt" o:ole="">
+        <w:object w:dxaOrig="8400" w:dyaOrig="22770" w14:anchorId="01A77B9D">
+          <v:shape id="_x0000_i1028" type="#_x0000_t75" style="width:238.8pt;height:619.3pt" o:ole="">
             <v:imagedata r:id="rId7" o:title=""/>
           </v:shape>
-          <o:OLEObject Type="Embed" ProgID="Visio.Drawing.15" ShapeID="_x0000_i1036" DrawAspect="Content" ObjectID="_1700226673" r:id="rId8"/>
+          <o:OLEObject Type="Embed" ProgID="Visio.Drawing.15" ShapeID="_x0000_i1028" DrawAspect="Content" ObjectID="_1700229869" r:id="rId8"/>
         </w:object>
       </w:r>
     </w:p>

</xml_diff>

<commit_message>
removed Option from item_name, stage_description, and daysGrown in DBManager.addPlot.
</commit_message>
<xml_diff>
--- a/Project0 Requirements & Design.docx
+++ b/Project0 Requirements & Design.docx
@@ -467,7 +467,7 @@
           <v:shape id="_x0000_i1025" type="#_x0000_t75" style="width:468pt;height:7in" o:ole="">
             <v:imagedata r:id="rId5" o:title=""/>
           </v:shape>
-          <o:OLEObject Type="Embed" ProgID="Visio.Drawing.15" ShapeID="_x0000_i1025" DrawAspect="Content" ObjectID="_1700229868" r:id="rId6"/>
+          <o:OLEObject Type="Embed" ProgID="Visio.Drawing.15" ShapeID="_x0000_i1025" DrawAspect="Content" ObjectID="_1700231503" r:id="rId6"/>
         </w:object>
       </w:r>
     </w:p>
@@ -487,11 +487,11 @@
     </w:p>
     <w:p>
       <w:r>
-        <w:object w:dxaOrig="8400" w:dyaOrig="22770" w14:anchorId="01A77B9D">
-          <v:shape id="_x0000_i1028" type="#_x0000_t75" style="width:238.8pt;height:619.3pt" o:ole="">
+        <w:object w:dxaOrig="8400" w:dyaOrig="22770" w14:anchorId="2425F5AF">
+          <v:shape id="_x0000_i1033" type="#_x0000_t75" style="width:238.7pt;height:628.6pt" o:ole="">
             <v:imagedata r:id="rId7" o:title=""/>
           </v:shape>
-          <o:OLEObject Type="Embed" ProgID="Visio.Drawing.15" ShapeID="_x0000_i1028" DrawAspect="Content" ObjectID="_1700229869" r:id="rId8"/>
+          <o:OLEObject Type="Embed" ProgID="Visio.Drawing.15" ShapeID="_x0000_i1033" DrawAspect="Content" ObjectID="_1700231504" r:id="rId8"/>
         </w:object>
       </w:r>
     </w:p>

</xml_diff>

<commit_message>
Added missing Boolean to List result for DBManager.getPlots.
</commit_message>
<xml_diff>
--- a/Project0 Requirements & Design.docx
+++ b/Project0 Requirements & Design.docx
@@ -464,10 +464,10 @@
             <v:path o:extrusionok="f" gradientshapeok="t" o:connecttype="rect"/>
             <o:lock v:ext="edit" aspectratio="t"/>
           </v:shapetype>
-          <v:shape id="_x0000_i1025" type="#_x0000_t75" style="width:468pt;height:7in" o:ole="">
+          <v:shape id="_x0000_i1025" type="#_x0000_t75" style="width:467.65pt;height:7in" o:ole="">
             <v:imagedata r:id="rId5" o:title=""/>
           </v:shape>
-          <o:OLEObject Type="Embed" ProgID="Visio.Drawing.15" ShapeID="_x0000_i1025" DrawAspect="Content" ObjectID="_1700231503" r:id="rId6"/>
+          <o:OLEObject Type="Embed" ProgID="Visio.Drawing.15" ShapeID="_x0000_i1025" DrawAspect="Content" ObjectID="_1700232919" r:id="rId6"/>
         </w:object>
       </w:r>
     </w:p>
@@ -487,11 +487,11 @@
     </w:p>
     <w:p>
       <w:r>
-        <w:object w:dxaOrig="8400" w:dyaOrig="22770" w14:anchorId="2425F5AF">
-          <v:shape id="_x0000_i1033" type="#_x0000_t75" style="width:238.7pt;height:628.6pt" o:ole="">
+        <w:object w:dxaOrig="8400" w:dyaOrig="22770" w14:anchorId="707D5348">
+          <v:shape id="_x0000_i1037" type="#_x0000_t75" style="width:238.8pt;height:625.2pt" o:ole="">
             <v:imagedata r:id="rId7" o:title=""/>
           </v:shape>
-          <o:OLEObject Type="Embed" ProgID="Visio.Drawing.15" ShapeID="_x0000_i1033" DrawAspect="Content" ObjectID="_1700231504" r:id="rId8"/>
+          <o:OLEObject Type="Embed" ProgID="Visio.Drawing.15" ShapeID="_x0000_i1037" DrawAspect="Content" ObjectID="_1700232920" r:id="rId8"/>
         </w:object>
       </w:r>
     </w:p>

</xml_diff>

<commit_message>
Added item_name to DBManager.addPlant.
</commit_message>
<xml_diff>
--- a/Project0 Requirements & Design.docx
+++ b/Project0 Requirements & Design.docx
@@ -464,10 +464,10 @@
             <v:path o:extrusionok="f" gradientshapeok="t" o:connecttype="rect"/>
             <o:lock v:ext="edit" aspectratio="t"/>
           </v:shapetype>
-          <v:shape id="_x0000_i1025" type="#_x0000_t75" style="width:467.65pt;height:7in" o:ole="">
+          <v:shape id="_x0000_i1025" type="#_x0000_t75" style="width:468pt;height:7in" o:ole="">
             <v:imagedata r:id="rId5" o:title=""/>
           </v:shape>
-          <o:OLEObject Type="Embed" ProgID="Visio.Drawing.15" ShapeID="_x0000_i1025" DrawAspect="Content" ObjectID="_1700232919" r:id="rId6"/>
+          <o:OLEObject Type="Embed" ProgID="Visio.Drawing.15" ShapeID="_x0000_i1025" DrawAspect="Content" ObjectID="_1700233816" r:id="rId6"/>
         </w:object>
       </w:r>
     </w:p>
@@ -487,11 +487,11 @@
     </w:p>
     <w:p>
       <w:r>
-        <w:object w:dxaOrig="8400" w:dyaOrig="22770" w14:anchorId="707D5348">
-          <v:shape id="_x0000_i1037" type="#_x0000_t75" style="width:238.8pt;height:625.2pt" o:ole="">
+        <w:object w:dxaOrig="8400" w:dyaOrig="22890" w14:anchorId="07713E51">
+          <v:shape id="_x0000_i1041" type="#_x0000_t75" style="width:237.5pt;height:625pt" o:ole="">
             <v:imagedata r:id="rId7" o:title=""/>
           </v:shape>
-          <o:OLEObject Type="Embed" ProgID="Visio.Drawing.15" ShapeID="_x0000_i1037" DrawAspect="Content" ObjectID="_1700232920" r:id="rId8"/>
+          <o:OLEObject Type="Embed" ProgID="Visio.Drawing.15" ShapeID="_x0000_i1041" DrawAspect="Content" ObjectID="_1700233817" r:id="rId8"/>
         </w:object>
       </w:r>
     </w:p>

</xml_diff>

<commit_message>
Changed stage_description parameter to plot_id in DBManager.sellPlant.
</commit_message>
<xml_diff>
--- a/Project0 Requirements & Design.docx
+++ b/Project0 Requirements & Design.docx
@@ -464,10 +464,10 @@
             <v:path o:extrusionok="f" gradientshapeok="t" o:connecttype="rect"/>
             <o:lock v:ext="edit" aspectratio="t"/>
           </v:shapetype>
-          <v:shape id="_x0000_i1025" type="#_x0000_t75" style="width:468pt;height:7in" o:ole="">
+          <v:shape id="_x0000_i1025" type="#_x0000_t75" style="width:467.7pt;height:7in" o:ole="">
             <v:imagedata r:id="rId5" o:title=""/>
           </v:shape>
-          <o:OLEObject Type="Embed" ProgID="Visio.Drawing.15" ShapeID="_x0000_i1025" DrawAspect="Content" ObjectID="_1700233816" r:id="rId6"/>
+          <o:OLEObject Type="Embed" ProgID="Visio.Drawing.15" ShapeID="_x0000_i1025" DrawAspect="Content" ObjectID="_1700243258" r:id="rId6"/>
         </w:object>
       </w:r>
     </w:p>
@@ -487,11 +487,11 @@
     </w:p>
     <w:p>
       <w:r>
-        <w:object w:dxaOrig="8400" w:dyaOrig="22890" w14:anchorId="07713E51">
-          <v:shape id="_x0000_i1041" type="#_x0000_t75" style="width:237.5pt;height:625pt" o:ole="">
+        <w:object w:dxaOrig="8400" w:dyaOrig="22890" w14:anchorId="6DF1B8AA">
+          <v:shape id="_x0000_i1045" type="#_x0000_t75" style="width:237.9pt;height:612.3pt" o:ole="">
             <v:imagedata r:id="rId7" o:title=""/>
           </v:shape>
-          <o:OLEObject Type="Embed" ProgID="Visio.Drawing.15" ShapeID="_x0000_i1041" DrawAspect="Content" ObjectID="_1700233817" r:id="rId8"/>
+          <o:OLEObject Type="Embed" ProgID="Visio.Drawing.15" ShapeID="_x0000_i1045" DrawAspect="Content" ObjectID="_1700243259" r:id="rId8"/>
         </w:object>
       </w:r>
     </w:p>

</xml_diff>

<commit_message>
Changed DBLoader's player_id : Int parameter to new_player_name : String.
</commit_message>
<xml_diff>
--- a/Project0 Requirements & Design.docx
+++ b/Project0 Requirements & Design.docx
@@ -464,10 +464,10 @@
             <v:path o:extrusionok="f" gradientshapeok="t" o:connecttype="rect"/>
             <o:lock v:ext="edit" aspectratio="t"/>
           </v:shapetype>
-          <v:shape id="_x0000_i1025" type="#_x0000_t75" style="width:467.7pt;height:7in" o:ole="">
+          <v:shape id="_x0000_i1025" type="#_x0000_t75" style="width:467.8pt;height:504.2pt" o:ole="">
             <v:imagedata r:id="rId5" o:title=""/>
           </v:shape>
-          <o:OLEObject Type="Embed" ProgID="Visio.Drawing.15" ShapeID="_x0000_i1025" DrawAspect="Content" ObjectID="_1700243258" r:id="rId6"/>
+          <o:OLEObject Type="Embed" ProgID="Visio.Drawing.15" ShapeID="_x0000_i1025" DrawAspect="Content" ObjectID="_1700488522" r:id="rId6"/>
         </w:object>
       </w:r>
     </w:p>
@@ -487,11 +487,11 @@
     </w:p>
     <w:p>
       <w:r>
-        <w:object w:dxaOrig="8400" w:dyaOrig="22890" w14:anchorId="6DF1B8AA">
-          <v:shape id="_x0000_i1045" type="#_x0000_t75" style="width:237.9pt;height:612.3pt" o:ole="">
+        <w:object w:dxaOrig="8400" w:dyaOrig="22890" w14:anchorId="68EA9EC6">
+          <v:shape id="_x0000_i1028" type="#_x0000_t75" style="width:237.65pt;height:629.5pt" o:ole="">
             <v:imagedata r:id="rId7" o:title=""/>
           </v:shape>
-          <o:OLEObject Type="Embed" ProgID="Visio.Drawing.15" ShapeID="_x0000_i1045" DrawAspect="Content" ObjectID="_1700243259" r:id="rId8"/>
+          <o:OLEObject Type="Embed" ProgID="Visio.Drawing.15" ShapeID="_x0000_i1028" DrawAspect="Content" ObjectID="_1700488523" r:id="rId8"/>
         </w:object>
       </w:r>
     </w:p>

</xml_diff>

<commit_message>
Changed DBLoader.loadJSONConfigIntoDatabase to return the player_id.
</commit_message>
<xml_diff>
--- a/Project0 Requirements & Design.docx
+++ b/Project0 Requirements & Design.docx
@@ -464,10 +464,10 @@
             <v:path o:extrusionok="f" gradientshapeok="t" o:connecttype="rect"/>
             <o:lock v:ext="edit" aspectratio="t"/>
           </v:shapetype>
-          <v:shape id="_x0000_i1025" type="#_x0000_t75" style="width:467.8pt;height:504.2pt" o:ole="">
+          <v:shape id="_x0000_i1025" type="#_x0000_t75" style="width:467.65pt;height:7in" o:ole="">
             <v:imagedata r:id="rId5" o:title=""/>
           </v:shape>
-          <o:OLEObject Type="Embed" ProgID="Visio.Drawing.15" ShapeID="_x0000_i1025" DrawAspect="Content" ObjectID="_1700488522" r:id="rId6"/>
+          <o:OLEObject Type="Embed" ProgID="Visio.Drawing.15" ShapeID="_x0000_i1025" DrawAspect="Content" ObjectID="_1700490265" r:id="rId6"/>
         </w:object>
       </w:r>
     </w:p>
@@ -487,11 +487,11 @@
     </w:p>
     <w:p>
       <w:r>
-        <w:object w:dxaOrig="8400" w:dyaOrig="22890" w14:anchorId="68EA9EC6">
-          <v:shape id="_x0000_i1028" type="#_x0000_t75" style="width:237.65pt;height:629.5pt" o:ole="">
+        <w:object w:dxaOrig="8400" w:dyaOrig="22890" w14:anchorId="3559E3A0">
+          <v:shape id="_x0000_i1032" type="#_x0000_t75" style="width:237.4pt;height:619.5pt" o:ole="">
             <v:imagedata r:id="rId7" o:title=""/>
           </v:shape>
-          <o:OLEObject Type="Embed" ProgID="Visio.Drawing.15" ShapeID="_x0000_i1028" DrawAspect="Content" ObjectID="_1700488523" r:id="rId8"/>
+          <o:OLEObject Type="Embed" ProgID="Visio.Drawing.15" ShapeID="_x0000_i1032" DrawAspect="Content" ObjectID="_1700490266" r:id="rId8"/>
         </w:object>
       </w:r>
     </w:p>

</xml_diff>

<commit_message>
Added watered : Boolean parameter to DBManager.addPlot.
</commit_message>
<xml_diff>
--- a/Project0 Requirements & Design.docx
+++ b/Project0 Requirements & Design.docx
@@ -467,7 +467,7 @@
           <v:shape id="_x0000_i1025" type="#_x0000_t75" style="width:467.65pt;height:7in" o:ole="">
             <v:imagedata r:id="rId5" o:title=""/>
           </v:shape>
-          <o:OLEObject Type="Embed" ProgID="Visio.Drawing.15" ShapeID="_x0000_i1025" DrawAspect="Content" ObjectID="_1700490265" r:id="rId6"/>
+          <o:OLEObject Type="Embed" ProgID="Visio.Drawing.15" ShapeID="_x0000_i1025" DrawAspect="Content" ObjectID="_1700491221" r:id="rId6"/>
         </w:object>
       </w:r>
     </w:p>
@@ -487,11 +487,11 @@
     </w:p>
     <w:p>
       <w:r>
-        <w:object w:dxaOrig="8400" w:dyaOrig="22890" w14:anchorId="3559E3A0">
-          <v:shape id="_x0000_i1032" type="#_x0000_t75" style="width:237.4pt;height:619.5pt" o:ole="">
+        <w:object w:dxaOrig="8400" w:dyaOrig="22890" w14:anchorId="530FE211">
+          <v:shape id="_x0000_i1036" type="#_x0000_t75" style="width:237.4pt;height:625.2pt" o:ole="">
             <v:imagedata r:id="rId7" o:title=""/>
           </v:shape>
-          <o:OLEObject Type="Embed" ProgID="Visio.Drawing.15" ShapeID="_x0000_i1032" DrawAspect="Content" ObjectID="_1700490266" r:id="rId8"/>
+          <o:OLEObject Type="Embed" ProgID="Visio.Drawing.15" ShapeID="_x0000_i1036" DrawAspect="Content" ObjectID="_1700491222" r:id="rId8"/>
         </w:object>
       </w:r>
     </w:p>

</xml_diff>

<commit_message>
Added prettyPrint private method to View to ease color-formatting Strings for output.
</commit_message>
<xml_diff>
--- a/Project0 Requirements & Design.docx
+++ b/Project0 Requirements & Design.docx
@@ -464,10 +464,10 @@
             <v:path o:extrusionok="f" gradientshapeok="t" o:connecttype="rect"/>
             <o:lock v:ext="edit" aspectratio="t"/>
           </v:shapetype>
-          <v:shape id="_x0000_i1025" type="#_x0000_t75" style="width:467.65pt;height:7in" o:ole="">
+          <v:shape id="_x0000_i1025" type="#_x0000_t75" style="width:468pt;height:7in" o:ole="">
             <v:imagedata r:id="rId5" o:title=""/>
           </v:shape>
-          <o:OLEObject Type="Embed" ProgID="Visio.Drawing.15" ShapeID="_x0000_i1025" DrawAspect="Content" ObjectID="_1700491221" r:id="rId6"/>
+          <o:OLEObject Type="Embed" ProgID="Visio.Drawing.15" ShapeID="_x0000_i1025" DrawAspect="Content" ObjectID="_1700562928" r:id="rId6"/>
         </w:object>
       </w:r>
     </w:p>
@@ -487,11 +487,11 @@
     </w:p>
     <w:p>
       <w:r>
-        <w:object w:dxaOrig="8400" w:dyaOrig="22890" w14:anchorId="530FE211">
-          <v:shape id="_x0000_i1036" type="#_x0000_t75" style="width:237.4pt;height:625.2pt" o:ole="">
+        <w:object w:dxaOrig="8400" w:dyaOrig="22890" w14:anchorId="703BA3C7">
+          <v:shape id="_x0000_i1028" type="#_x0000_t75" style="width:237.5pt;height:626pt" o:ole="">
             <v:imagedata r:id="rId7" o:title=""/>
           </v:shape>
-          <o:OLEObject Type="Embed" ProgID="Visio.Drawing.15" ShapeID="_x0000_i1036" DrawAspect="Content" ObjectID="_1700491222" r:id="rId8"/>
+          <o:OLEObject Type="Embed" ProgID="Visio.Drawing.15" ShapeID="_x0000_i1028" DrawAspect="Content" ObjectID="_1700562929" r:id="rId8"/>
         </w:object>
       </w:r>
     </w:p>

</xml_diff>

<commit_message>
Modified View.loadGame method to be parameterless and now returns an Int containing the number of game files available to load.
</commit_message>
<xml_diff>
--- a/Project0 Requirements & Design.docx
+++ b/Project0 Requirements & Design.docx
@@ -464,10 +464,10 @@
             <v:path o:extrusionok="f" gradientshapeok="t" o:connecttype="rect"/>
             <o:lock v:ext="edit" aspectratio="t"/>
           </v:shapetype>
-          <v:shape id="_x0000_i1025" type="#_x0000_t75" style="width:468pt;height:7in" o:ole="">
+          <v:shape id="_x0000_i1025" type="#_x0000_t75" style="width:467.8pt;height:504.4pt" o:ole="">
             <v:imagedata r:id="rId5" o:title=""/>
           </v:shape>
-          <o:OLEObject Type="Embed" ProgID="Visio.Drawing.15" ShapeID="_x0000_i1025" DrawAspect="Content" ObjectID="_1700562928" r:id="rId6"/>
+          <o:OLEObject Type="Embed" ProgID="Visio.Drawing.15" ShapeID="_x0000_i1025" DrawAspect="Content" ObjectID="_1700575435" r:id="rId6"/>
         </w:object>
       </w:r>
     </w:p>
@@ -487,11 +487,11 @@
     </w:p>
     <w:p>
       <w:r>
-        <w:object w:dxaOrig="8400" w:dyaOrig="22890" w14:anchorId="703BA3C7">
-          <v:shape id="_x0000_i1028" type="#_x0000_t75" style="width:237.5pt;height:626pt" o:ole="">
+        <w:object w:dxaOrig="8400" w:dyaOrig="22890" w14:anchorId="7ACAF26F">
+          <v:shape id="_x0000_i1032" type="#_x0000_t75" style="width:237.65pt;height:625.95pt" o:ole="">
             <v:imagedata r:id="rId7" o:title=""/>
           </v:shape>
-          <o:OLEObject Type="Embed" ProgID="Visio.Drawing.15" ShapeID="_x0000_i1028" DrawAspect="Content" ObjectID="_1700562929" r:id="rId8"/>
+          <o:OLEObject Type="Embed" ProgID="Visio.Drawing.15" ShapeID="_x0000_i1032" DrawAspect="Content" ObjectID="_1700575436" r:id="rId8"/>
         </w:object>
       </w:r>
     </w:p>

</xml_diff>

<commit_message>
Removed filePath parameter from DBLoader.loadJSONConfigIntoDatabase.
</commit_message>
<xml_diff>
--- a/Project0 Requirements & Design.docx
+++ b/Project0 Requirements & Design.docx
@@ -464,10 +464,10 @@
             <v:path o:extrusionok="f" gradientshapeok="t" o:connecttype="rect"/>
             <o:lock v:ext="edit" aspectratio="t"/>
           </v:shapetype>
-          <v:shape id="_x0000_i1025" type="#_x0000_t75" style="width:467.8pt;height:504.4pt" o:ole="">
+          <v:shape id="_x0000_i1025" type="#_x0000_t75" style="width:468pt;height:7in" o:ole="">
             <v:imagedata r:id="rId5" o:title=""/>
           </v:shape>
-          <o:OLEObject Type="Embed" ProgID="Visio.Drawing.15" ShapeID="_x0000_i1025" DrawAspect="Content" ObjectID="_1700575435" r:id="rId6"/>
+          <o:OLEObject Type="Embed" ProgID="Visio.Drawing.15" ShapeID="_x0000_i1025" DrawAspect="Content" ObjectID="_1700578122" r:id="rId6"/>
         </w:object>
       </w:r>
     </w:p>
@@ -487,11 +487,11 @@
     </w:p>
     <w:p>
       <w:r>
-        <w:object w:dxaOrig="8400" w:dyaOrig="22890" w14:anchorId="7ACAF26F">
-          <v:shape id="_x0000_i1032" type="#_x0000_t75" style="width:237.65pt;height:625.95pt" o:ole="">
+        <w:object w:dxaOrig="8400" w:dyaOrig="22890" w14:anchorId="5D20E426">
+          <v:shape id="_x0000_i1036" type="#_x0000_t75" style="width:237.5pt;height:630.5pt" o:ole="">
             <v:imagedata r:id="rId7" o:title=""/>
           </v:shape>
-          <o:OLEObject Type="Embed" ProgID="Visio.Drawing.15" ShapeID="_x0000_i1032" DrawAspect="Content" ObjectID="_1700575436" r:id="rId8"/>
+          <o:OLEObject Type="Embed" ProgID="Visio.Drawing.15" ShapeID="_x0000_i1036" DrawAspect="Content" ObjectID="_1700578123" r:id="rId8"/>
         </w:object>
       </w:r>
     </w:p>

</xml_diff>

<commit_message>
Added cropPlural(crop:String) : String private method to View.
</commit_message>
<xml_diff>
--- a/Project0 Requirements & Design.docx
+++ b/Project0 Requirements & Design.docx
@@ -464,10 +464,10 @@
             <v:path o:extrusionok="f" gradientshapeok="t" o:connecttype="rect"/>
             <o:lock v:ext="edit" aspectratio="t"/>
           </v:shapetype>
-          <v:shape id="_x0000_i1025" type="#_x0000_t75" style="width:468pt;height:7in" o:ole="">
+          <v:shape id="_x0000_i1025" type="#_x0000_t75" style="width:467.65pt;height:7in" o:ole="">
             <v:imagedata r:id="rId5" o:title=""/>
           </v:shape>
-          <o:OLEObject Type="Embed" ProgID="Visio.Drawing.15" ShapeID="_x0000_i1025" DrawAspect="Content" ObjectID="_1700578122" r:id="rId6"/>
+          <o:OLEObject Type="Embed" ProgID="Visio.Drawing.15" ShapeID="_x0000_i1025" DrawAspect="Content" ObjectID="_1700581606" r:id="rId6"/>
         </w:object>
       </w:r>
     </w:p>
@@ -487,11 +487,11 @@
     </w:p>
     <w:p>
       <w:r>
-        <w:object w:dxaOrig="8400" w:dyaOrig="22890" w14:anchorId="5D20E426">
-          <v:shape id="_x0000_i1036" type="#_x0000_t75" style="width:237.5pt;height:630.5pt" o:ole="">
+        <w:object w:dxaOrig="8400" w:dyaOrig="22890" w14:anchorId="5E34CA64">
+          <v:shape id="_x0000_i1040" type="#_x0000_t75" style="width:237.4pt;height:623.75pt" o:ole="">
             <v:imagedata r:id="rId7" o:title=""/>
           </v:shape>
-          <o:OLEObject Type="Embed" ProgID="Visio.Drawing.15" ShapeID="_x0000_i1036" DrawAspect="Content" ObjectID="_1700578123" r:id="rId8"/>
+          <o:OLEObject Type="Embed" ProgID="Visio.Drawing.15" ShapeID="_x0000_i1040" DrawAspect="Content" ObjectID="_1700581607" r:id="rId8"/>
         </w:object>
       </w:r>
     </w:p>

</xml_diff>

<commit_message>
Changed DBManager.addItemToInventory, DBManager.updateItemInventoryQuantity, and DBManager.removeItemFromInventory to return Unit, and DBManager.getInventory to return a Map.
</commit_message>
<xml_diff>
--- a/Project0 Requirements & Design.docx
+++ b/Project0 Requirements & Design.docx
@@ -464,10 +464,10 @@
             <v:path o:extrusionok="f" gradientshapeok="t" o:connecttype="rect"/>
             <o:lock v:ext="edit" aspectratio="t"/>
           </v:shapetype>
-          <v:shape id="_x0000_i1025" type="#_x0000_t75" style="width:467.65pt;height:7in" o:ole="">
+          <v:shape id="_x0000_i1025" type="#_x0000_t75" style="width:467.7pt;height:7in" o:ole="">
             <v:imagedata r:id="rId5" o:title=""/>
           </v:shape>
-          <o:OLEObject Type="Embed" ProgID="Visio.Drawing.15" ShapeID="_x0000_i1025" DrawAspect="Content" ObjectID="_1700581606" r:id="rId6"/>
+          <o:OLEObject Type="Embed" ProgID="Visio.Drawing.15" ShapeID="_x0000_i1025" DrawAspect="Content" ObjectID="_1700583132" r:id="rId6"/>
         </w:object>
       </w:r>
     </w:p>
@@ -487,11 +487,11 @@
     </w:p>
     <w:p>
       <w:r>
-        <w:object w:dxaOrig="8400" w:dyaOrig="22890" w14:anchorId="5E34CA64">
-          <v:shape id="_x0000_i1040" type="#_x0000_t75" style="width:237.4pt;height:623.75pt" o:ole="">
+        <w:object w:dxaOrig="8400" w:dyaOrig="22410" w14:anchorId="4D25DACD">
+          <v:shape id="_x0000_i1048" type="#_x0000_t75" style="width:242.9pt;height:617.3pt" o:ole="">
             <v:imagedata r:id="rId7" o:title=""/>
           </v:shape>
-          <o:OLEObject Type="Embed" ProgID="Visio.Drawing.15" ShapeID="_x0000_i1040" DrawAspect="Content" ObjectID="_1700581607" r:id="rId8"/>
+          <o:OLEObject Type="Embed" ProgID="Visio.Drawing.15" ShapeID="_x0000_i1048" DrawAspect="Content" ObjectID="_1700583133" r:id="rId8"/>
         </w:object>
       </w:r>
     </w:p>

</xml_diff>

<commit_message>
Added season to returned values for DBManager.getStoreForSeason and changed DBManager.addItemToStore's return type to Unit.
</commit_message>
<xml_diff>
--- a/Project0 Requirements & Design.docx
+++ b/Project0 Requirements & Design.docx
@@ -464,10 +464,10 @@
             <v:path o:extrusionok="f" gradientshapeok="t" o:connecttype="rect"/>
             <o:lock v:ext="edit" aspectratio="t"/>
           </v:shapetype>
-          <v:shape id="_x0000_i1025" type="#_x0000_t75" style="width:467.7pt;height:7in" o:ole="">
+          <v:shape id="_x0000_i1025" type="#_x0000_t75" style="width:467.8pt;height:504.2pt" o:ole="">
             <v:imagedata r:id="rId5" o:title=""/>
           </v:shape>
-          <o:OLEObject Type="Embed" ProgID="Visio.Drawing.15" ShapeID="_x0000_i1025" DrawAspect="Content" ObjectID="_1700583132" r:id="rId6"/>
+          <o:OLEObject Type="Embed" ProgID="Visio.Drawing.15" ShapeID="_x0000_i1025" DrawAspect="Content" ObjectID="_1700589633" r:id="rId6"/>
         </w:object>
       </w:r>
     </w:p>
@@ -487,11 +487,11 @@
     </w:p>
     <w:p>
       <w:r>
-        <w:object w:dxaOrig="8400" w:dyaOrig="22410" w14:anchorId="4D25DACD">
-          <v:shape id="_x0000_i1048" type="#_x0000_t75" style="width:242.9pt;height:617.3pt" o:ole="">
+        <w:object w:dxaOrig="8400" w:dyaOrig="22410" w14:anchorId="07FEFC30">
+          <v:shape id="_x0000_i1052" type="#_x0000_t75" style="width:242.85pt;height:611.8pt" o:ole="">
             <v:imagedata r:id="rId7" o:title=""/>
           </v:shape>
-          <o:OLEObject Type="Embed" ProgID="Visio.Drawing.15" ShapeID="_x0000_i1048" DrawAspect="Content" ObjectID="_1700583133" r:id="rId8"/>
+          <o:OLEObject Type="Embed" ProgID="Visio.Drawing.15" ShapeID="_x0000_i1052" DrawAspect="Content" ObjectID="_1700589634" r:id="rId8"/>
         </w:object>
       </w:r>
     </w:p>

</xml_diff>

<commit_message>
Added player_id parameter to View.finalResults.
</commit_message>
<xml_diff>
--- a/Project0 Requirements & Design.docx
+++ b/Project0 Requirements & Design.docx
@@ -467,7 +467,7 @@
           <v:shape id="_x0000_i1025" type="#_x0000_t75" style="width:467.8pt;height:504.2pt" o:ole="">
             <v:imagedata r:id="rId5" o:title=""/>
           </v:shape>
-          <o:OLEObject Type="Embed" ProgID="Visio.Drawing.15" ShapeID="_x0000_i1025" DrawAspect="Content" ObjectID="_1700589633" r:id="rId6"/>
+          <o:OLEObject Type="Embed" ProgID="Visio.Drawing.15" ShapeID="_x0000_i1025" DrawAspect="Content" ObjectID="_1700591768" r:id="rId6"/>
         </w:object>
       </w:r>
     </w:p>
@@ -487,11 +487,11 @@
     </w:p>
     <w:p>
       <w:r>
-        <w:object w:dxaOrig="8400" w:dyaOrig="22410" w14:anchorId="07FEFC30">
-          <v:shape id="_x0000_i1052" type="#_x0000_t75" style="width:242.85pt;height:611.8pt" o:ole="">
+        <w:object w:dxaOrig="8400" w:dyaOrig="22410" w14:anchorId="12BFE517">
+          <v:shape id="_x0000_i1028" type="#_x0000_t75" style="width:242.85pt;height:618.45pt" o:ole="">
             <v:imagedata r:id="rId7" o:title=""/>
           </v:shape>
-          <o:OLEObject Type="Embed" ProgID="Visio.Drawing.15" ShapeID="_x0000_i1052" DrawAspect="Content" ObjectID="_1700589634" r:id="rId8"/>
+          <o:OLEObject Type="Embed" ProgID="Visio.Drawing.15" ShapeID="_x0000_i1028" DrawAspect="Content" ObjectID="_1700591769" r:id="rId8"/>
         </w:object>
       </w:r>
     </w:p>

</xml_diff>

<commit_message>
Removed getInput method from Controller.
</commit_message>
<xml_diff>
--- a/Project0 Requirements & Design.docx
+++ b/Project0 Requirements & Design.docx
@@ -464,10 +464,10 @@
             <v:path o:extrusionok="f" gradientshapeok="t" o:connecttype="rect"/>
             <o:lock v:ext="edit" aspectratio="t"/>
           </v:shapetype>
-          <v:shape id="_x0000_i1025" type="#_x0000_t75" style="width:467.8pt;height:504.2pt" o:ole="">
+          <v:shape id="_x0000_i1025" type="#_x0000_t75" style="width:467.75pt;height:504.25pt" o:ole="">
             <v:imagedata r:id="rId5" o:title=""/>
           </v:shape>
-          <o:OLEObject Type="Embed" ProgID="Visio.Drawing.15" ShapeID="_x0000_i1025" DrawAspect="Content" ObjectID="_1700591768" r:id="rId6"/>
+          <o:OLEObject Type="Embed" ProgID="Visio.Drawing.15" ShapeID="_x0000_i1025" DrawAspect="Content" ObjectID="_1700653480" r:id="rId6"/>
         </w:object>
       </w:r>
     </w:p>
@@ -487,11 +487,11 @@
     </w:p>
     <w:p>
       <w:r>
-        <w:object w:dxaOrig="8400" w:dyaOrig="22410" w14:anchorId="12BFE517">
-          <v:shape id="_x0000_i1028" type="#_x0000_t75" style="width:242.85pt;height:618.45pt" o:ole="">
+        <w:object w:dxaOrig="8400" w:dyaOrig="22410" w14:anchorId="13395272">
+          <v:shape id="_x0000_i1028" type="#_x0000_t75" style="width:242.7pt;height:617.5pt" o:ole="">
             <v:imagedata r:id="rId7" o:title=""/>
           </v:shape>
-          <o:OLEObject Type="Embed" ProgID="Visio.Drawing.15" ShapeID="_x0000_i1028" DrawAspect="Content" ObjectID="_1700591769" r:id="rId8"/>
+          <o:OLEObject Type="Embed" ProgID="Visio.Drawing.15" ShapeID="_x0000_i1028" DrawAspect="Content" ObjectID="_1700653481" r:id="rId8"/>
         </w:object>
       </w:r>
     </w:p>

</xml_diff>

<commit_message>
Added stumpBigRockComment() private method to Controller to reuse checking for Big Rocks and Stumps in the Farm's plots.
</commit_message>
<xml_diff>
--- a/Project0 Requirements & Design.docx
+++ b/Project0 Requirements & Design.docx
@@ -464,10 +464,10 @@
             <v:path o:extrusionok="f" gradientshapeok="t" o:connecttype="rect"/>
             <o:lock v:ext="edit" aspectratio="t"/>
           </v:shapetype>
-          <v:shape id="_x0000_i1025" type="#_x0000_t75" style="width:467.75pt;height:504.25pt" o:ole="">
+          <v:shape id="_x0000_i1025" type="#_x0000_t75" style="width:467.65pt;height:7in" o:ole="">
             <v:imagedata r:id="rId5" o:title=""/>
           </v:shape>
-          <o:OLEObject Type="Embed" ProgID="Visio.Drawing.15" ShapeID="_x0000_i1025" DrawAspect="Content" ObjectID="_1700653480" r:id="rId6"/>
+          <o:OLEObject Type="Embed" ProgID="Visio.Drawing.15" ShapeID="_x0000_i1025" DrawAspect="Content" ObjectID="_1700667115" r:id="rId6"/>
         </w:object>
       </w:r>
     </w:p>
@@ -487,11 +487,11 @@
     </w:p>
     <w:p>
       <w:r>
-        <w:object w:dxaOrig="8400" w:dyaOrig="22410" w14:anchorId="13395272">
-          <v:shape id="_x0000_i1028" type="#_x0000_t75" style="width:242.7pt;height:617.5pt" o:ole="">
+        <w:object w:dxaOrig="8400" w:dyaOrig="22410" w14:anchorId="6D8D9A86">
+          <v:shape id="_x0000_i1028" type="#_x0000_t75" style="width:243.1pt;height:608.1pt" o:ole="">
             <v:imagedata r:id="rId7" o:title=""/>
           </v:shape>
-          <o:OLEObject Type="Embed" ProgID="Visio.Drawing.15" ShapeID="_x0000_i1028" DrawAspect="Content" ObjectID="_1700653481" r:id="rId8"/>
+          <o:OLEObject Type="Embed" ProgID="Visio.Drawing.15" ShapeID="_x0000_i1028" DrawAspect="Content" ObjectID="_1700667116" r:id="rId8"/>
         </w:object>
       </w:r>
     </w:p>

</xml_diff>

<commit_message>
Added untilledSpotsComment() private method to Controller to reuse checking for clear (no big rock, stump, or plant) untilled spots in the Farm's plots.
</commit_message>
<xml_diff>
--- a/Project0 Requirements & Design.docx
+++ b/Project0 Requirements & Design.docx
@@ -464,10 +464,10 @@
             <v:path o:extrusionok="f" gradientshapeok="t" o:connecttype="rect"/>
             <o:lock v:ext="edit" aspectratio="t"/>
           </v:shapetype>
-          <v:shape id="_x0000_i1025" type="#_x0000_t75" style="width:467.65pt;height:7in" o:ole="">
+          <v:shape id="_x0000_i1025" type="#_x0000_t75" style="width:467.7pt;height:7in" o:ole="">
             <v:imagedata r:id="rId5" o:title=""/>
           </v:shape>
-          <o:OLEObject Type="Embed" ProgID="Visio.Drawing.15" ShapeID="_x0000_i1025" DrawAspect="Content" ObjectID="_1700667115" r:id="rId6"/>
+          <o:OLEObject Type="Embed" ProgID="Visio.Drawing.15" ShapeID="_x0000_i1025" DrawAspect="Content" ObjectID="_1700682810" r:id="rId6"/>
         </w:object>
       </w:r>
     </w:p>
@@ -487,11 +487,11 @@
     </w:p>
     <w:p>
       <w:r>
-        <w:object w:dxaOrig="8400" w:dyaOrig="22410" w14:anchorId="6D8D9A86">
-          <v:shape id="_x0000_i1028" type="#_x0000_t75" style="width:243.1pt;height:608.1pt" o:ole="">
+        <w:object w:dxaOrig="8400" w:dyaOrig="22410" w14:anchorId="1EBB192F">
+          <v:shape id="_x0000_i1032" type="#_x0000_t75" style="width:242.9pt;height:611.7pt" o:ole="">
             <v:imagedata r:id="rId7" o:title=""/>
           </v:shape>
-          <o:OLEObject Type="Embed" ProgID="Visio.Drawing.15" ShapeID="_x0000_i1028" DrawAspect="Content" ObjectID="_1700667116" r:id="rId8"/>
+          <o:OLEObject Type="Embed" ProgID="Visio.Drawing.15" ShapeID="_x0000_i1032" DrawAspect="Content" ObjectID="_1700682811" r:id="rId8"/>
         </w:object>
       </w:r>
     </w:p>

</xml_diff>

<commit_message>
Renamed Controller.untilledSpotsComment() to untilledPlotsComment().
</commit_message>
<xml_diff>
--- a/Project0 Requirements & Design.docx
+++ b/Project0 Requirements & Design.docx
@@ -464,10 +464,10 @@
             <v:path o:extrusionok="f" gradientshapeok="t" o:connecttype="rect"/>
             <o:lock v:ext="edit" aspectratio="t"/>
           </v:shapetype>
-          <v:shape id="_x0000_i1025" type="#_x0000_t75" style="width:467.7pt;height:7in" o:ole="">
+          <v:shape id="_x0000_i1025" type="#_x0000_t75" style="width:467.8pt;height:504.2pt" o:ole="">
             <v:imagedata r:id="rId5" o:title=""/>
           </v:shape>
-          <o:OLEObject Type="Embed" ProgID="Visio.Drawing.15" ShapeID="_x0000_i1025" DrawAspect="Content" ObjectID="_1700682810" r:id="rId6"/>
+          <o:OLEObject Type="Embed" ProgID="Visio.Drawing.15" ShapeID="_x0000_i1025" DrawAspect="Content" ObjectID="_1700725198" r:id="rId6"/>
         </w:object>
       </w:r>
     </w:p>
@@ -487,11 +487,11 @@
     </w:p>
     <w:p>
       <w:r>
-        <w:object w:dxaOrig="8400" w:dyaOrig="22410" w14:anchorId="1EBB192F">
-          <v:shape id="_x0000_i1032" type="#_x0000_t75" style="width:242.9pt;height:611.7pt" o:ole="">
+        <w:object w:dxaOrig="8400" w:dyaOrig="22410" w14:anchorId="68A3AB2B">
+          <v:shape id="_x0000_i1028" type="#_x0000_t75" style="width:242.8pt;height:624.2pt" o:ole="">
             <v:imagedata r:id="rId7" o:title=""/>
           </v:shape>
-          <o:OLEObject Type="Embed" ProgID="Visio.Drawing.15" ShapeID="_x0000_i1032" DrawAspect="Content" ObjectID="_1700682811" r:id="rId8"/>
+          <o:OLEObject Type="Embed" ProgID="Visio.Drawing.15" ShapeID="_x0000_i1028" DrawAspect="Content" ObjectID="_1700725199" r:id="rId8"/>
         </w:object>
       </w:r>
     </w:p>

</xml_diff>

<commit_message>
Added ability to sell crops at the Store.
</commit_message>
<xml_diff>
--- a/Project0 Requirements & Design.docx
+++ b/Project0 Requirements & Design.docx
@@ -464,10 +464,10 @@
             <v:path o:extrusionok="f" gradientshapeok="t" o:connecttype="rect"/>
             <o:lock v:ext="edit" aspectratio="t"/>
           </v:shapetype>
-          <v:shape id="_x0000_i1025" type="#_x0000_t75" style="width:467.8pt;height:504.2pt" o:ole="">
+          <v:shape id="_x0000_i1025" type="#_x0000_t75" style="width:468pt;height:7in" o:ole="">
             <v:imagedata r:id="rId5" o:title=""/>
           </v:shape>
-          <o:OLEObject Type="Embed" ProgID="Visio.Drawing.15" ShapeID="_x0000_i1025" DrawAspect="Content" ObjectID="_1700725198" r:id="rId6"/>
+          <o:OLEObject Type="Embed" ProgID="Visio.Drawing.15" ShapeID="_x0000_i1025" DrawAspect="Content" ObjectID="_1700890569" r:id="rId6"/>
         </w:object>
       </w:r>
     </w:p>
@@ -487,11 +487,11 @@
     </w:p>
     <w:p>
       <w:r>
-        <w:object w:dxaOrig="8400" w:dyaOrig="22410" w14:anchorId="68A3AB2B">
-          <v:shape id="_x0000_i1028" type="#_x0000_t75" style="width:242.8pt;height:624.2pt" o:ole="">
+        <w:object w:dxaOrig="8400" w:dyaOrig="22410" w14:anchorId="001326F9">
+          <v:shape id="_x0000_i1028" type="#_x0000_t75" style="width:242.6pt;height:614.2pt" o:ole="">
             <v:imagedata r:id="rId7" o:title=""/>
           </v:shape>
-          <o:OLEObject Type="Embed" ProgID="Visio.Drawing.15" ShapeID="_x0000_i1028" DrawAspect="Content" ObjectID="_1700725199" r:id="rId8"/>
+          <o:OLEObject Type="Embed" ProgID="Visio.Drawing.15" ShapeID="_x0000_i1028" DrawAspect="Content" ObjectID="_1700890570" r:id="rId8"/>
         </w:object>
       </w:r>
     </w:p>

</xml_diff>

<commit_message>
Made View.prettyPrint and View.cropPlural publicly-accessible methods.
</commit_message>
<xml_diff>
--- a/Project0 Requirements & Design.docx
+++ b/Project0 Requirements & Design.docx
@@ -467,7 +467,7 @@
           <v:shape id="_x0000_i1025" type="#_x0000_t75" style="width:468pt;height:7in" o:ole="">
             <v:imagedata r:id="rId5" o:title=""/>
           </v:shape>
-          <o:OLEObject Type="Embed" ProgID="Visio.Drawing.15" ShapeID="_x0000_i1025" DrawAspect="Content" ObjectID="_1700890569" r:id="rId6"/>
+          <o:OLEObject Type="Embed" ProgID="Visio.Drawing.15" ShapeID="_x0000_i1025" DrawAspect="Content" ObjectID="_1700911423" r:id="rId6"/>
         </w:object>
       </w:r>
     </w:p>
@@ -487,11 +487,11 @@
     </w:p>
     <w:p>
       <w:r>
-        <w:object w:dxaOrig="8400" w:dyaOrig="22410" w14:anchorId="001326F9">
-          <v:shape id="_x0000_i1028" type="#_x0000_t75" style="width:242.6pt;height:614.2pt" o:ole="">
+        <w:object w:dxaOrig="8400" w:dyaOrig="22410" w14:anchorId="515601EA">
+          <v:shape id="_x0000_i1028" type="#_x0000_t75" style="width:242.6pt;height:627.5pt" o:ole="">
             <v:imagedata r:id="rId7" o:title=""/>
           </v:shape>
-          <o:OLEObject Type="Embed" ProgID="Visio.Drawing.15" ShapeID="_x0000_i1028" DrawAspect="Content" ObjectID="_1700890570" r:id="rId8"/>
+          <o:OLEObject Type="Embed" ProgID="Visio.Drawing.15" ShapeID="_x0000_i1028" DrawAspect="Content" ObjectID="_1700911424" r:id="rId8"/>
         </w:object>
       </w:r>
     </w:p>

</xml_diff>